<commit_message>
MLCC Notes was updated.
</commit_message>
<xml_diff>
--- a/ML Crash Course Preworks Notes.docx
+++ b/ML Crash Course Preworks Notes.docx
@@ -6,16 +6,16 @@
       <w:pPr>
         <w:spacing w:line="276" w:lineRule="auto"/>
         <w:rPr>
-          <w:rFonts w:ascii="Arial" w:eastAsia="Times New Roman" w:hAnsi="Arial" w:cs="Times New Roman"/>
-          <w:b/>
-          <w:bCs/>
-          <w:color w:val="202124"/>
-          <w:shd w:val="clear" w:color="auto" w:fill="FFFFFF"/>
-        </w:rPr>
-      </w:pPr>
-      <w:r>
-        <w:rPr>
-          <w:rFonts w:ascii="Arial" w:eastAsia="Times New Roman" w:hAnsi="Arial" w:cs="Times New Roman"/>
+          <w:rFonts w:ascii="Arial" w:hAnsi="Arial"/>
+          <w:b/>
+          <w:bCs/>
+          <w:color w:val="202124"/>
+          <w:shd w:val="clear" w:color="auto" w:fill="FFFFFF"/>
+        </w:rPr>
+      </w:pPr>
+      <w:r>
+        <w:rPr>
+          <w:rFonts w:ascii="Arial" w:hAnsi="Arial"/>
           <w:b/>
           <w:bCs/>
           <w:color w:val="202124"/>
@@ -23,12 +23,22 @@
         </w:rPr>
         <w:t>ML NOTES:</w:t>
       </w:r>
-    </w:p>
-    <w:p>
-      <w:pPr>
-        <w:spacing w:line="276" w:lineRule="auto"/>
-        <w:rPr>
-          <w:rFonts w:ascii="Arial" w:eastAsia="Times New Roman" w:hAnsi="Arial" w:cs="Times New Roman"/>
+      <w:r>
+        <w:rPr>
+          <w:rFonts w:ascii="Arial" w:hAnsi="Arial"/>
+          <w:b/>
+          <w:bCs/>
+          <w:color w:val="202124"/>
+          <w:shd w:val="clear" w:color="auto" w:fill="FFFFFF"/>
+        </w:rPr>
+        <w:t xml:space="preserve"> </w:t>
+      </w:r>
+    </w:p>
+    <w:p>
+      <w:pPr>
+        <w:spacing w:line="276" w:lineRule="auto"/>
+        <w:rPr>
+          <w:rFonts w:ascii="Arial" w:hAnsi="Arial"/>
           <w:color w:val="202124"/>
           <w:shd w:val="clear" w:color="auto" w:fill="FFFFFF"/>
         </w:rPr>
@@ -52,7 +62,25 @@
           <w:color w:val="202124"/>
           <w:shd w:val="clear" w:color="auto" w:fill="FFFFFF"/>
         </w:rPr>
-        <w:t>In unsupervised learning, the goal is to identify meaningful patterns in the data. </w:t>
+        <w:t xml:space="preserve">In </w:t>
+      </w:r>
+      <w:r>
+        <w:rPr>
+          <w:rFonts w:ascii="Arial" w:eastAsia="Times New Roman" w:hAnsi="Arial" w:cs="Arial"/>
+          <w:b/>
+          <w:bCs/>
+          <w:color w:val="01579B"/>
+          <w:shd w:val="clear" w:color="auto" w:fill="E1F5FE"/>
+        </w:rPr>
+        <w:t>unsupervised learning</w:t>
+      </w:r>
+      <w:r>
+        <w:rPr>
+          <w:rFonts w:ascii="Arial" w:eastAsia="Times New Roman" w:hAnsi="Arial" w:cs="Times New Roman"/>
+          <w:color w:val="202124"/>
+          <w:shd w:val="clear" w:color="auto" w:fill="FFFFFF"/>
+        </w:rPr>
+        <w:t>, the goal is to identify meaningful patterns in the data. </w:t>
       </w:r>
       <w:r>
         <w:rPr>
@@ -165,20 +193,8 @@
         <w:t>Note: While it is very common, clustering is not the only type of unsupervised learning.</w:t>
       </w:r>
     </w:p>
-    <w:p>
-      <w:pPr>
-        <w:rPr>
-          <w:rFonts w:ascii="Times New Roman" w:eastAsia="Times New Roman" w:hAnsi="Times New Roman" w:cs="Times New Roman"/>
-        </w:rPr>
-      </w:pPr>
-    </w:p>
-    <w:p>
-      <w:pPr>
-        <w:rPr>
-          <w:rFonts w:ascii="Times New Roman" w:eastAsia="Times New Roman" w:hAnsi="Times New Roman" w:cs="Times New Roman"/>
-        </w:rPr>
-      </w:pPr>
-    </w:p>
+    <w:p/>
+    <w:p/>
     <w:p>
       <w:pPr>
         <w:pStyle w:val="ListParagraph"/>
@@ -301,7 +317,25 @@
           <w:color w:val="202124"/>
           <w:shd w:val="clear" w:color="auto" w:fill="FFFFFF"/>
         </w:rPr>
-        <w:t>The lack of a data requirement makes RL a tempting approach. However, designing a good reward function is difficult, and RL models are less stable and predictable than supervised approaches.</w:t>
+        <w:t xml:space="preserve">The lack of a data requirement makes RL a tempting approach. However, designing a good reward function is difficult, and </w:t>
+      </w:r>
+      <w:r>
+        <w:rPr>
+          <w:rFonts w:ascii="Arial" w:eastAsia="Times New Roman" w:hAnsi="Arial" w:cs="Arial"/>
+          <w:b/>
+          <w:bCs/>
+          <w:color w:val="01579B"/>
+          <w:shd w:val="clear" w:color="auto" w:fill="E1F5FE"/>
+        </w:rPr>
+        <w:t xml:space="preserve">RL models are less stable and predictable </w:t>
+      </w:r>
+      <w:r>
+        <w:rPr>
+          <w:rFonts w:ascii="Arial" w:eastAsia="Times New Roman" w:hAnsi="Arial" w:cs="Times New Roman"/>
+          <w:color w:val="202124"/>
+          <w:shd w:val="clear" w:color="auto" w:fill="FFFFFF"/>
+        </w:rPr>
+        <w:t>than supervised approaches.</w:t>
       </w:r>
     </w:p>
     <w:p>
@@ -324,24 +358,25 @@
         <w:spacing w:line="276" w:lineRule="auto"/>
         <w:ind w:left="720"/>
         <w:rPr>
-          <w:rFonts w:ascii="Arial" w:eastAsia="Times New Roman" w:hAnsi="Arial" w:cs="Times New Roman"/>
-          <w:color w:val="202124"/>
-          <w:shd w:val="clear" w:color="auto" w:fill="FFFFFF"/>
-        </w:rPr>
-      </w:pPr>
-    </w:p>
-    <w:p>
-      <w:pPr>
-        <w:spacing w:line="276" w:lineRule="auto"/>
-        <w:rPr>
-          <w:rFonts w:ascii="Arial" w:eastAsia="Times New Roman" w:hAnsi="Arial" w:cs="Times New Roman"/>
-          <w:color w:val="202124"/>
-          <w:shd w:val="clear" w:color="auto" w:fill="FFFFFF"/>
-        </w:rPr>
-      </w:pPr>
-      <w:r>
-        <w:rPr>
-          <w:rFonts w:ascii="Arial" w:eastAsia="Times New Roman" w:hAnsi="Arial" w:cs="Times New Roman"/>
+          <w:rFonts w:ascii="Arial" w:hAnsi="Arial"/>
+          <w:color w:val="202124"/>
+          <w:shd w:val="clear" w:color="auto" w:fill="FFFFFF"/>
+        </w:rPr>
+      </w:pPr>
+    </w:p>
+    <w:p>
+      <w:pPr>
+        <w:spacing w:line="276" w:lineRule="auto"/>
+        <w:rPr>
+          <w:rFonts w:ascii="Arial" w:hAnsi="Arial"/>
+          <w:color w:val="202124"/>
+          <w:shd w:val="clear" w:color="auto" w:fill="FFFFFF"/>
+        </w:rPr>
+      </w:pPr>
+      <w:r>
+        <w:rPr>
+          <w:rFonts w:ascii="Arial" w:hAnsi="Arial"/>
+          <w:noProof/>
           <w:color w:val="202124"/>
           <w:shd w:val="clear" w:color="auto" w:fill="FFFFFF"/>
         </w:rPr>
@@ -386,7 +421,7 @@
       <w:pPr>
         <w:spacing w:line="276" w:lineRule="auto"/>
         <w:rPr>
-          <w:rFonts w:ascii="Arial" w:eastAsia="Times New Roman" w:hAnsi="Arial" w:cs="Times New Roman"/>
+          <w:rFonts w:ascii="Arial" w:hAnsi="Arial"/>
           <w:color w:val="202124"/>
           <w:shd w:val="clear" w:color="auto" w:fill="FFFFFF"/>
         </w:rPr>
@@ -413,8 +448,36 @@
           <w:shd w:val="clear" w:color="auto" w:fill="FFFFFF"/>
         </w:rPr>
         <w:lastRenderedPageBreak/>
-        <w:t>Many machine learning systems produce models that encode knowledge and intelligence by interpreting signals differently than humans do. A neural network might interpret a word via an embedding, so "tree" is understood as something like, [0.37, 0.24, 0.2] and "car" as [0.1, 0.78, 0.9]. The neural network might use these representations to do accurate translations or sentiment analysis, but a human looking at the embeddings would find them very hard to understand.</w:t>
-      </w:r>
+        <w:t xml:space="preserve">Many machine learning systems produce models that encode knowledge and intelligence by interpreting signals differently than humans do. A neural network might interpret a word via an </w:t>
+      </w:r>
+      <w:r>
+        <w:rPr>
+          <w:rFonts w:ascii="Arial" w:eastAsia="Times New Roman" w:hAnsi="Arial" w:cs="Arial"/>
+          <w:b/>
+          <w:bCs/>
+          <w:color w:val="01579B"/>
+          <w:shd w:val="clear" w:color="auto" w:fill="E1F5FE"/>
+        </w:rPr>
+        <w:t>embedding</w:t>
+      </w:r>
+      <w:r>
+        <w:rPr>
+          <w:rFonts w:ascii="Arial" w:eastAsia="Times New Roman" w:hAnsi="Arial" w:cs="Times New Roman"/>
+          <w:color w:val="202124"/>
+          <w:shd w:val="clear" w:color="auto" w:fill="FFFFFF"/>
+        </w:rPr>
+        <w:t>, so "tree" is understood as something like, [0.37, 0.24, 0.2] and "car" as [0.1, 0.78, 0.9]. The neural network might use these representations to do accurate translations or sentiment analysis, but a human looking at the embeddings would find them very hard to understand.</w:t>
+      </w:r>
+    </w:p>
+    <w:p>
+      <w:pPr>
+        <w:spacing w:line="276" w:lineRule="auto"/>
+        <w:rPr>
+          <w:rFonts w:ascii="Arial" w:hAnsi="Arial"/>
+          <w:color w:val="202124"/>
+          <w:shd w:val="clear" w:color="auto" w:fill="FFFFFF"/>
+        </w:rPr>
+      </w:pPr>
     </w:p>
     <w:p>
       <w:pPr>
@@ -425,15 +488,2387 @@
         </w:numPr>
         <w:spacing w:line="276" w:lineRule="auto"/>
         <w:rPr>
-          <w:rFonts w:ascii="Arial" w:eastAsia="Times New Roman" w:hAnsi="Arial" w:cs="Times New Roman"/>
-          <w:color w:val="202124"/>
-          <w:shd w:val="clear" w:color="auto" w:fill="FFFFFF"/>
-        </w:rPr>
-      </w:pPr>
-    </w:p>
-    <w:p>
-      <w:pPr>
-        <w:spacing w:line="276" w:lineRule="auto"/>
+          <w:rFonts w:ascii="Arial" w:eastAsia="Times New Roman" w:hAnsi="Arial" w:cs="Arial"/>
+          <w:b/>
+          <w:bCs/>
+          <w:color w:val="01579B"/>
+          <w:shd w:val="clear" w:color="auto" w:fill="E1F5FE"/>
+        </w:rPr>
+      </w:pPr>
+      <w:r>
+        <w:rPr>
+          <w:rFonts w:ascii="Arial" w:eastAsia="Times New Roman" w:hAnsi="Arial" w:cs="Arial"/>
+          <w:b/>
+          <w:bCs/>
+          <w:color w:val="01579B"/>
+          <w:shd w:val="clear" w:color="auto" w:fill="E1F5FE"/>
+        </w:rPr>
+        <w:t>Hard ML Problems</w:t>
+      </w:r>
+      <w:r>
+        <w:rPr>
+          <w:rFonts w:ascii="Arial" w:eastAsia="Times New Roman" w:hAnsi="Arial" w:cs="Arial"/>
+          <w:b/>
+          <w:bCs/>
+          <w:color w:val="01579B"/>
+          <w:shd w:val="clear" w:color="auto" w:fill="E1F5FE"/>
+        </w:rPr>
+        <w:t xml:space="preserve"> and Why is Hard</w:t>
+      </w:r>
+      <w:r>
+        <w:rPr>
+          <w:rFonts w:ascii="Arial" w:eastAsia="Times New Roman" w:hAnsi="Arial" w:cs="Arial"/>
+          <w:b/>
+          <w:bCs/>
+          <w:color w:val="01579B"/>
+          <w:shd w:val="clear" w:color="auto" w:fill="E1F5FE"/>
+        </w:rPr>
+        <w:t>?</w:t>
+      </w:r>
+    </w:p>
+    <w:p>
+      <w:pPr>
+        <w:pStyle w:val="ListParagraph"/>
+        <w:rPr>
+          <w:rFonts w:ascii="Arial" w:eastAsia="Times New Roman" w:hAnsi="Arial" w:cs="Times New Roman"/>
+          <w:color w:val="202124"/>
+          <w:shd w:val="clear" w:color="auto" w:fill="FFFFFF"/>
+        </w:rPr>
+      </w:pPr>
+    </w:p>
+    <w:p>
+      <w:pPr>
+        <w:pStyle w:val="ListParagraph"/>
+        <w:numPr>
+          <w:ilvl w:val="1"/>
+          <w:numId w:val="2"/>
+        </w:numPr>
+        <w:spacing w:line="276" w:lineRule="auto"/>
+        <w:rPr>
+          <w:rFonts w:ascii="Arial" w:eastAsia="Times New Roman" w:hAnsi="Arial" w:cs="Times New Roman"/>
+          <w:color w:val="202124"/>
+          <w:shd w:val="clear" w:color="auto" w:fill="FFFFFF"/>
+        </w:rPr>
+      </w:pPr>
+      <w:r>
+        <w:rPr>
+          <w:rFonts w:ascii="Arial" w:eastAsia="Times New Roman" w:hAnsi="Arial" w:cs="Times New Roman"/>
+          <w:color w:val="202124"/>
+          <w:shd w:val="clear" w:color="auto" w:fill="FFFFFF"/>
+        </w:rPr>
+        <w:t>Clustering: How to cluster if you have 1000-dim data and you have no idea about the shape of data.</w:t>
+      </w:r>
+    </w:p>
+    <w:p>
+      <w:pPr>
+        <w:pStyle w:val="ListParagraph"/>
+        <w:numPr>
+          <w:ilvl w:val="1"/>
+          <w:numId w:val="2"/>
+        </w:numPr>
+        <w:spacing w:line="276" w:lineRule="auto"/>
+        <w:rPr>
+          <w:rFonts w:ascii="Arial" w:eastAsia="Times New Roman" w:hAnsi="Arial" w:cs="Times New Roman"/>
+          <w:color w:val="202124"/>
+          <w:shd w:val="clear" w:color="auto" w:fill="FFFFFF"/>
+        </w:rPr>
+      </w:pPr>
+      <w:r>
+        <w:rPr>
+          <w:rFonts w:ascii="Arial" w:eastAsia="Times New Roman" w:hAnsi="Arial" w:cs="Times New Roman"/>
+          <w:color w:val="202124"/>
+          <w:shd w:val="clear" w:color="auto" w:fill="FFFFFF"/>
+        </w:rPr>
+        <w:t>Anomaly Detection: How to decide a sample of data is anomaly?</w:t>
+      </w:r>
+    </w:p>
+    <w:p>
+      <w:pPr>
+        <w:pStyle w:val="ListParagraph"/>
+        <w:numPr>
+          <w:ilvl w:val="1"/>
+          <w:numId w:val="2"/>
+        </w:numPr>
+        <w:spacing w:line="276" w:lineRule="auto"/>
+        <w:rPr>
+          <w:rFonts w:ascii="Arial" w:eastAsia="Times New Roman" w:hAnsi="Arial" w:cs="Times New Roman"/>
+          <w:color w:val="202124"/>
+          <w:shd w:val="clear" w:color="auto" w:fill="FFFFFF"/>
+        </w:rPr>
+      </w:pPr>
+      <w:r>
+        <w:rPr>
+          <w:rFonts w:ascii="Arial" w:eastAsia="Times New Roman" w:hAnsi="Arial" w:cs="Times New Roman"/>
+          <w:color w:val="202124"/>
+          <w:shd w:val="clear" w:color="auto" w:fill="FFFFFF"/>
+        </w:rPr>
+        <w:t xml:space="preserve">Causation: </w:t>
+      </w:r>
+      <w:r>
+        <w:rPr>
+          <w:rFonts w:ascii="Arial" w:eastAsia="Times New Roman" w:hAnsi="Arial" w:cs="Times New Roman"/>
+          <w:color w:val="202124"/>
+          <w:shd w:val="clear" w:color="auto" w:fill="FFFFFF"/>
+        </w:rPr>
+        <w:t>ML can identify correlations—mutual relationships or connections between two or more things. Determining causation (one event or factor causing another) is much harder. In other words, it is easy to see that something happened, but much harder to understand why it happened.</w:t>
+      </w:r>
+      <w:r>
+        <w:t xml:space="preserve"> </w:t>
+      </w:r>
+      <w:r>
+        <w:rPr>
+          <w:rFonts w:ascii="Arial" w:eastAsia="Times New Roman" w:hAnsi="Arial" w:cs="Times New Roman"/>
+          <w:color w:val="202124"/>
+          <w:shd w:val="clear" w:color="auto" w:fill="FFFFFF"/>
+        </w:rPr>
+        <w:t>In general, you need to intervene in the world—run an experiment—to determine causation; you can't see it in purely observational data.</w:t>
+      </w:r>
+    </w:p>
+    <w:p>
+      <w:pPr>
+        <w:spacing w:line="276" w:lineRule="auto"/>
+        <w:rPr>
+          <w:rFonts w:ascii="Arial" w:hAnsi="Arial"/>
+          <w:color w:val="202124"/>
+          <w:shd w:val="clear" w:color="auto" w:fill="FFFFFF"/>
+        </w:rPr>
+      </w:pPr>
+    </w:p>
+    <w:p>
+      <w:pPr>
+        <w:pStyle w:val="ListParagraph"/>
+        <w:numPr>
+          <w:ilvl w:val="0"/>
+          <w:numId w:val="4"/>
+        </w:numPr>
+        <w:spacing w:line="276" w:lineRule="auto"/>
+        <w:rPr>
+          <w:rFonts w:ascii="Arial" w:eastAsia="Times New Roman" w:hAnsi="Arial" w:cs="Times New Roman"/>
+          <w:color w:val="202124"/>
+          <w:shd w:val="clear" w:color="auto" w:fill="FFFFFF"/>
+        </w:rPr>
+      </w:pPr>
+      <w:r>
+        <w:rPr>
+          <w:rFonts w:ascii="Arial" w:eastAsia="Times New Roman" w:hAnsi="Arial" w:cs="Arial"/>
+          <w:b/>
+          <w:bCs/>
+          <w:color w:val="01579B"/>
+          <w:shd w:val="clear" w:color="auto" w:fill="E1F5FE"/>
+        </w:rPr>
+        <w:t>Supervised ML:</w:t>
+      </w:r>
+      <w:r>
+        <w:rPr>
+          <w:rFonts w:ascii="Arial" w:eastAsia="Times New Roman" w:hAnsi="Arial" w:cs="Times New Roman"/>
+          <w:color w:val="202124"/>
+          <w:shd w:val="clear" w:color="auto" w:fill="FFFFFF"/>
+        </w:rPr>
+        <w:t xml:space="preserve"> ML systems learn how to combine input to produce useful predictions on never-before-seen data.</w:t>
+      </w:r>
+    </w:p>
+    <w:p>
+      <w:pPr>
+        <w:pStyle w:val="ListParagraph"/>
+        <w:spacing w:line="276" w:lineRule="auto"/>
+        <w:rPr>
+          <w:rFonts w:ascii="Arial" w:eastAsia="Times New Roman" w:hAnsi="Arial" w:cs="Times New Roman"/>
+          <w:color w:val="202124"/>
+          <w:shd w:val="clear" w:color="auto" w:fill="FFFFFF"/>
+        </w:rPr>
+      </w:pPr>
+    </w:p>
+    <w:p>
+      <w:pPr>
+        <w:pStyle w:val="ListParagraph"/>
+        <w:numPr>
+          <w:ilvl w:val="0"/>
+          <w:numId w:val="4"/>
+        </w:numPr>
+        <w:spacing w:line="276" w:lineRule="auto"/>
+        <w:rPr>
+          <w:rFonts w:ascii="Times New Roman" w:eastAsia="Times New Roman" w:hAnsi="Times New Roman" w:cs="Times New Roman"/>
+        </w:rPr>
+      </w:pPr>
+      <w:r>
+        <w:rPr>
+          <w:rFonts w:ascii="Arial" w:eastAsia="Times New Roman" w:hAnsi="Arial" w:cs="Arial"/>
+          <w:b/>
+          <w:bCs/>
+          <w:color w:val="01579B"/>
+          <w:shd w:val="clear" w:color="auto" w:fill="E1F5FE"/>
+        </w:rPr>
+        <w:t xml:space="preserve">Training </w:t>
+      </w:r>
+      <w:r>
+        <w:rPr>
+          <w:rFonts w:ascii="Arial" w:eastAsia="Times New Roman" w:hAnsi="Arial" w:cs="Times New Roman"/>
+          <w:color w:val="202124"/>
+          <w:shd w:val="clear" w:color="auto" w:fill="FFFFFF"/>
+        </w:rPr>
+        <w:t>means creating the model.</w:t>
+      </w:r>
+      <w:r>
+        <w:rPr>
+          <w:rFonts w:ascii="Arial" w:eastAsia="Times New Roman" w:hAnsi="Arial" w:cs="Times New Roman"/>
+          <w:color w:val="202124"/>
+          <w:shd w:val="clear" w:color="auto" w:fill="FFFFFF"/>
+        </w:rPr>
+        <w:t xml:space="preserve"> </w:t>
+      </w:r>
+      <w:r>
+        <w:rPr>
+          <w:rFonts w:ascii="Arial" w:eastAsia="Times New Roman" w:hAnsi="Arial" w:cs="Arial"/>
+          <w:color w:val="202124"/>
+          <w:shd w:val="clear" w:color="auto" w:fill="FFFFFF"/>
+        </w:rPr>
+        <w:t>That is, you show the model labeled examples and enable the model to gradually learn the relationships between features and label.</w:t>
+      </w:r>
+    </w:p>
+    <w:p>
+      <w:pPr>
+        <w:pStyle w:val="ListParagraph"/>
+        <w:spacing w:line="276" w:lineRule="auto"/>
+        <w:rPr>
+          <w:rFonts w:ascii="Times New Roman" w:eastAsia="Times New Roman" w:hAnsi="Times New Roman" w:cs="Times New Roman"/>
+        </w:rPr>
+      </w:pPr>
+    </w:p>
+    <w:p>
+      <w:pPr>
+        <w:pStyle w:val="ListParagraph"/>
+        <w:numPr>
+          <w:ilvl w:val="0"/>
+          <w:numId w:val="4"/>
+        </w:numPr>
+        <w:spacing w:line="276" w:lineRule="auto"/>
+        <w:rPr>
+          <w:rFonts w:ascii="Arial" w:eastAsia="Times New Roman" w:hAnsi="Arial" w:cs="Times New Roman"/>
+          <w:color w:val="202124"/>
+          <w:shd w:val="clear" w:color="auto" w:fill="FFFFFF"/>
+        </w:rPr>
+      </w:pPr>
+      <w:r>
+        <w:rPr>
+          <w:rFonts w:ascii="Arial" w:eastAsia="Times New Roman" w:hAnsi="Arial" w:cs="Times New Roman"/>
+          <w:color w:val="202124"/>
+          <w:shd w:val="clear" w:color="auto" w:fill="FFFFFF"/>
+        </w:rPr>
+        <w:t xml:space="preserve">A </w:t>
+      </w:r>
+      <w:r>
+        <w:rPr>
+          <w:rFonts w:ascii="Arial" w:eastAsia="Times New Roman" w:hAnsi="Arial" w:cs="Arial"/>
+          <w:b/>
+          <w:bCs/>
+          <w:color w:val="01579B"/>
+          <w:shd w:val="clear" w:color="auto" w:fill="E1F5FE"/>
+        </w:rPr>
+        <w:t xml:space="preserve">Model </w:t>
+      </w:r>
+      <w:r>
+        <w:rPr>
+          <w:rFonts w:ascii="Arial" w:eastAsia="Times New Roman" w:hAnsi="Arial" w:cs="Times New Roman"/>
+          <w:color w:val="202124"/>
+          <w:shd w:val="clear" w:color="auto" w:fill="FFFFFF"/>
+        </w:rPr>
+        <w:t>defines the relationship between features and label.</w:t>
+      </w:r>
+    </w:p>
+    <w:p>
+      <w:pPr>
+        <w:spacing w:line="276" w:lineRule="auto"/>
+        <w:rPr>
+          <w:rFonts w:ascii="Arial" w:hAnsi="Arial"/>
+          <w:color w:val="202124"/>
+          <w:shd w:val="clear" w:color="auto" w:fill="FFFFFF"/>
+        </w:rPr>
+      </w:pPr>
+    </w:p>
+    <w:p>
+      <w:pPr>
+        <w:pStyle w:val="ListParagraph"/>
+        <w:numPr>
+          <w:ilvl w:val="0"/>
+          <w:numId w:val="4"/>
+        </w:numPr>
+        <w:rPr>
+          <w:rFonts w:ascii="Times New Roman" w:eastAsia="Times New Roman" w:hAnsi="Times New Roman" w:cs="Times New Roman"/>
+        </w:rPr>
+      </w:pPr>
+      <w:r>
+        <w:rPr>
+          <w:rFonts w:ascii="Arial" w:eastAsia="Times New Roman" w:hAnsi="Arial" w:cs="Arial"/>
+          <w:b/>
+          <w:bCs/>
+          <w:color w:val="01579B"/>
+          <w:shd w:val="clear" w:color="auto" w:fill="E1F5FE"/>
+        </w:rPr>
+        <w:t xml:space="preserve">Inference </w:t>
+      </w:r>
+      <w:r>
+        <w:rPr>
+          <w:rFonts w:ascii="Arial" w:eastAsia="Times New Roman" w:hAnsi="Arial" w:cs="Arial"/>
+          <w:color w:val="202124"/>
+          <w:shd w:val="clear" w:color="auto" w:fill="FFFFFF"/>
+        </w:rPr>
+        <w:t>means applying the trained model to unlabeled examples. </w:t>
+      </w:r>
+      <w:r>
+        <w:rPr>
+          <w:rFonts w:ascii="Arial" w:eastAsia="Times New Roman" w:hAnsi="Arial" w:cs="Arial"/>
+          <w:b/>
+          <w:bCs/>
+          <w:color w:val="01579B"/>
+          <w:shd w:val="clear" w:color="auto" w:fill="E1F5FE"/>
+        </w:rPr>
+        <w:t>Inference = make predictions.</w:t>
+      </w:r>
+    </w:p>
+    <w:p>
+      <w:pPr>
+        <w:pStyle w:val="ListParagraph"/>
+        <w:rPr>
+          <w:rFonts w:ascii="Times New Roman" w:eastAsia="Times New Roman" w:hAnsi="Times New Roman" w:cs="Times New Roman"/>
+        </w:rPr>
+      </w:pPr>
+    </w:p>
+    <w:p>
+      <w:pPr>
+        <w:pStyle w:val="ListParagraph"/>
+        <w:numPr>
+          <w:ilvl w:val="0"/>
+          <w:numId w:val="4"/>
+        </w:numPr>
+        <w:spacing w:line="276" w:lineRule="auto"/>
+        <w:rPr>
+          <w:rFonts w:ascii="Times New Roman" w:eastAsia="Times New Roman" w:hAnsi="Times New Roman" w:cs="Times New Roman"/>
+        </w:rPr>
+      </w:pPr>
+      <w:r>
+        <w:rPr>
+          <w:rFonts w:ascii="Arial" w:eastAsia="Times New Roman" w:hAnsi="Arial" w:cs="Arial"/>
+          <w:color w:val="202124"/>
+          <w:shd w:val="clear" w:color="auto" w:fill="FFFFFF"/>
+        </w:rPr>
+        <w:t>A </w:t>
+      </w:r>
+      <w:r>
+        <w:rPr>
+          <w:rFonts w:ascii="Arial" w:eastAsia="Times New Roman" w:hAnsi="Arial" w:cs="Arial"/>
+          <w:b/>
+          <w:bCs/>
+          <w:color w:val="01579B"/>
+          <w:shd w:val="clear" w:color="auto" w:fill="E1F5FE"/>
+        </w:rPr>
+        <w:t>regression </w:t>
+      </w:r>
+      <w:r>
+        <w:rPr>
+          <w:rFonts w:ascii="Arial" w:eastAsia="Times New Roman" w:hAnsi="Arial" w:cs="Arial"/>
+          <w:color w:val="202124"/>
+          <w:shd w:val="clear" w:color="auto" w:fill="FFFFFF"/>
+        </w:rPr>
+        <w:t>model predicts continuous values.</w:t>
+      </w:r>
+    </w:p>
+    <w:p>
+      <w:pPr>
+        <w:spacing w:line="276" w:lineRule="auto"/>
+      </w:pPr>
+    </w:p>
+    <w:p>
+      <w:pPr>
+        <w:pStyle w:val="ListParagraph"/>
+        <w:numPr>
+          <w:ilvl w:val="0"/>
+          <w:numId w:val="4"/>
+        </w:numPr>
+        <w:rPr>
+          <w:rFonts w:ascii="Times New Roman" w:eastAsia="Times New Roman" w:hAnsi="Times New Roman" w:cs="Times New Roman"/>
+        </w:rPr>
+      </w:pPr>
+      <w:r>
+        <w:rPr>
+          <w:rFonts w:ascii="Arial" w:eastAsia="Times New Roman" w:hAnsi="Arial" w:cs="Arial"/>
+          <w:color w:val="202124"/>
+          <w:shd w:val="clear" w:color="auto" w:fill="FFFFFF"/>
+        </w:rPr>
+        <w:t>A </w:t>
+      </w:r>
+      <w:r>
+        <w:rPr>
+          <w:rFonts w:ascii="Arial" w:eastAsia="Times New Roman" w:hAnsi="Arial" w:cs="Arial"/>
+          <w:b/>
+          <w:bCs/>
+          <w:color w:val="01579B"/>
+          <w:shd w:val="clear" w:color="auto" w:fill="E1F5FE"/>
+        </w:rPr>
+        <w:t>classification</w:t>
+      </w:r>
+      <w:r>
+        <w:rPr>
+          <w:rFonts w:ascii="Arial" w:eastAsia="Times New Roman" w:hAnsi="Arial" w:cs="Arial"/>
+          <w:color w:val="202124"/>
+          <w:shd w:val="clear" w:color="auto" w:fill="FFFFFF"/>
+        </w:rPr>
+        <w:t> model predicts discrete values.</w:t>
+      </w:r>
+    </w:p>
+    <w:p/>
+    <w:p>
+      <w:pPr>
+        <w:pStyle w:val="ListParagraph"/>
+        <w:numPr>
+          <w:ilvl w:val="0"/>
+          <w:numId w:val="4"/>
+        </w:numPr>
+        <w:spacing w:line="276" w:lineRule="auto"/>
+        <w:rPr>
+          <w:rFonts w:ascii="Times New Roman" w:eastAsia="Times New Roman" w:hAnsi="Times New Roman" w:cs="Times New Roman"/>
+        </w:rPr>
+      </w:pPr>
+      <w:r>
+        <w:rPr>
+          <w:rFonts w:ascii="Arial" w:eastAsia="Times New Roman" w:hAnsi="Arial" w:cs="Arial"/>
+          <w:b/>
+          <w:bCs/>
+          <w:color w:val="01579B"/>
+          <w:shd w:val="clear" w:color="auto" w:fill="E1F5FE"/>
+        </w:rPr>
+        <w:t>Linear regression</w:t>
+      </w:r>
+      <w:r>
+        <w:rPr>
+          <w:rFonts w:ascii="Arial" w:eastAsia="Times New Roman" w:hAnsi="Arial" w:cs="Arial"/>
+          <w:color w:val="202124"/>
+          <w:shd w:val="clear" w:color="auto" w:fill="FFFFFF"/>
+        </w:rPr>
+        <w:t> is a method for finding the straight line or hyperplane that best fits a set of points. </w:t>
+      </w:r>
+    </w:p>
+    <w:p>
+      <w:pPr>
+        <w:pStyle w:val="ListParagraph"/>
+        <w:numPr>
+          <w:ilvl w:val="0"/>
+          <w:numId w:val="4"/>
+        </w:numPr>
+        <w:spacing w:line="276" w:lineRule="auto"/>
+        <w:rPr>
+          <w:rFonts w:ascii="Arial" w:eastAsia="Times New Roman" w:hAnsi="Arial" w:cs="Times New Roman"/>
+          <w:color w:val="202124"/>
+          <w:shd w:val="clear" w:color="auto" w:fill="FFFFFF"/>
+        </w:rPr>
+      </w:pPr>
+      <w:r>
+        <w:rPr>
+          <w:rFonts w:ascii="Arial" w:eastAsia="Times New Roman" w:hAnsi="Arial" w:cs="Arial"/>
+          <w:b/>
+          <w:bCs/>
+          <w:color w:val="01579B"/>
+          <w:shd w:val="clear" w:color="auto" w:fill="E1F5FE"/>
+        </w:rPr>
+        <w:t xml:space="preserve">L2 Loss (Squared Loss) </w:t>
+      </w:r>
+      <w:r>
+        <w:rPr>
+          <w:rFonts w:ascii="Arial" w:eastAsia="Times New Roman" w:hAnsi="Arial" w:cs="Times New Roman"/>
+          <w:color w:val="202124"/>
+          <w:shd w:val="clear" w:color="auto" w:fill="FFFFFF"/>
+        </w:rPr>
+        <w:t>= (observation - prediction)</w:t>
+      </w:r>
+      <w:r>
+        <w:rPr>
+          <w:rFonts w:ascii="Arial" w:eastAsia="Times New Roman" w:hAnsi="Arial" w:cs="Times New Roman"/>
+          <w:color w:val="202124"/>
+          <w:shd w:val="clear" w:color="auto" w:fill="FFFFFF"/>
+          <w:vertAlign w:val="superscript"/>
+        </w:rPr>
+        <w:t>2</w:t>
+      </w:r>
+    </w:p>
+    <w:p>
+      <w:pPr>
+        <w:spacing w:line="276" w:lineRule="auto"/>
+        <w:rPr>
+          <w:rFonts w:ascii="Arial" w:hAnsi="Arial"/>
+          <w:color w:val="202124"/>
+          <w:shd w:val="clear" w:color="auto" w:fill="FFFFFF"/>
+        </w:rPr>
+      </w:pPr>
+    </w:p>
+    <w:p>
+      <w:pPr>
+        <w:spacing w:line="276" w:lineRule="auto"/>
+        <w:jc w:val="center"/>
+        <w:rPr>
+          <w:rFonts w:ascii="Arial" w:hAnsi="Arial"/>
+          <w:color w:val="202124"/>
+          <w:shd w:val="clear" w:color="auto" w:fill="FFFFFF"/>
+        </w:rPr>
+      </w:pPr>
+      <w:r>
+        <w:rPr>
+          <w:rFonts w:ascii="Arial" w:hAnsi="Arial"/>
+          <w:noProof/>
+          <w:color w:val="202124"/>
+          <w:shd w:val="clear" w:color="auto" w:fill="FFFFFF"/>
+        </w:rPr>
+        <w:lastRenderedPageBreak/>
+        <w:drawing>
+          <wp:inline distT="0" distB="0" distL="0" distR="0" wp14:anchorId="547B756F" wp14:editId="24C04C55">
+            <wp:extent cx="5729591" cy="1549316"/>
+            <wp:effectExtent l="0" t="0" r="0" b="635"/>
+            <wp:docPr id="2" name="Picture 2" descr="A picture containing knife&#10;&#10;Description automatically generated"/>
+            <wp:cNvGraphicFramePr>
+              <a:graphicFrameLocks xmlns:a="http://schemas.openxmlformats.org/drawingml/2006/main" noChangeAspect="1"/>
+            </wp:cNvGraphicFramePr>
+            <a:graphic xmlns:a="http://schemas.openxmlformats.org/drawingml/2006/main">
+              <a:graphicData uri="http://schemas.openxmlformats.org/drawingml/2006/picture">
+                <pic:pic xmlns:pic="http://schemas.openxmlformats.org/drawingml/2006/picture">
+                  <pic:nvPicPr>
+                    <pic:cNvPr id="1" name=""/>
+                    <pic:cNvPicPr/>
+                  </pic:nvPicPr>
+                  <pic:blipFill>
+                    <a:blip r:embed="rId7"/>
+                    <a:stretch>
+                      <a:fillRect/>
+                    </a:stretch>
+                  </pic:blipFill>
+                  <pic:spPr>
+                    <a:xfrm>
+                      <a:off x="0" y="0"/>
+                      <a:ext cx="5735077" cy="1550800"/>
+                    </a:xfrm>
+                    <a:prstGeom prst="rect">
+                      <a:avLst/>
+                    </a:prstGeom>
+                  </pic:spPr>
+                </pic:pic>
+              </a:graphicData>
+            </a:graphic>
+          </wp:inline>
+        </w:drawing>
+      </w:r>
+    </w:p>
+    <w:p>
+      <w:pPr>
+        <w:spacing w:line="276" w:lineRule="auto"/>
+        <w:jc w:val="center"/>
+        <w:rPr>
+          <w:rFonts w:ascii="Arial" w:hAnsi="Arial"/>
+          <w:color w:val="202124"/>
+          <w:shd w:val="clear" w:color="auto" w:fill="FFFFFF"/>
+        </w:rPr>
+      </w:pPr>
+    </w:p>
+    <w:p>
+      <w:pPr>
+        <w:spacing w:line="276" w:lineRule="auto"/>
+        <w:jc w:val="center"/>
+        <w:rPr>
+          <w:rFonts w:ascii="Arial" w:hAnsi="Arial"/>
+          <w:color w:val="202124"/>
+          <w:shd w:val="clear" w:color="auto" w:fill="FFFFFF"/>
+        </w:rPr>
+      </w:pPr>
+      <w:r>
+        <w:rPr>
+          <w:rFonts w:ascii="Arial" w:hAnsi="Arial"/>
+          <w:noProof/>
+          <w:color w:val="202124"/>
+          <w:shd w:val="clear" w:color="auto" w:fill="FFFFFF"/>
+        </w:rPr>
+        <w:drawing>
+          <wp:inline distT="0" distB="0" distL="0" distR="0" wp14:anchorId="26AAAFFA" wp14:editId="7743A8E5">
+            <wp:extent cx="4749800" cy="965200"/>
+            <wp:effectExtent l="0" t="0" r="0" b="0"/>
+            <wp:docPr id="3" name="Picture 3" descr="A picture containing object, clock&#10;&#10;Description automatically generated"/>
+            <wp:cNvGraphicFramePr>
+              <a:graphicFrameLocks xmlns:a="http://schemas.openxmlformats.org/drawingml/2006/main" noChangeAspect="1"/>
+            </wp:cNvGraphicFramePr>
+            <a:graphic xmlns:a="http://schemas.openxmlformats.org/drawingml/2006/main">
+              <a:graphicData uri="http://schemas.openxmlformats.org/drawingml/2006/picture">
+                <pic:pic xmlns:pic="http://schemas.openxmlformats.org/drawingml/2006/picture">
+                  <pic:nvPicPr>
+                    <pic:cNvPr id="1" name=""/>
+                    <pic:cNvPicPr/>
+                  </pic:nvPicPr>
+                  <pic:blipFill>
+                    <a:blip r:embed="rId8"/>
+                    <a:stretch>
+                      <a:fillRect/>
+                    </a:stretch>
+                  </pic:blipFill>
+                  <pic:spPr>
+                    <a:xfrm>
+                      <a:off x="0" y="0"/>
+                      <a:ext cx="4749800" cy="965200"/>
+                    </a:xfrm>
+                    <a:prstGeom prst="rect">
+                      <a:avLst/>
+                    </a:prstGeom>
+                  </pic:spPr>
+                </pic:pic>
+              </a:graphicData>
+            </a:graphic>
+          </wp:inline>
+        </w:drawing>
+      </w:r>
+    </w:p>
+    <w:p>
+      <w:pPr>
+        <w:pStyle w:val="ListParagraph"/>
+        <w:numPr>
+          <w:ilvl w:val="0"/>
+          <w:numId w:val="7"/>
+        </w:numPr>
+        <w:spacing w:line="276" w:lineRule="auto"/>
+        <w:rPr>
+          <w:rFonts w:ascii="Arial" w:eastAsia="Times New Roman" w:hAnsi="Arial" w:cs="Arial"/>
+          <w:b/>
+          <w:bCs/>
+          <w:color w:val="01579B"/>
+          <w:shd w:val="clear" w:color="auto" w:fill="E1F5FE"/>
+        </w:rPr>
+      </w:pPr>
+      <w:r>
+        <w:rPr>
+          <w:rFonts w:ascii="Arial" w:eastAsia="Times New Roman" w:hAnsi="Arial" w:cs="Times New Roman"/>
+          <w:color w:val="202124"/>
+          <w:shd w:val="clear" w:color="auto" w:fill="FFFFFF"/>
+        </w:rPr>
+        <w:t xml:space="preserve">In general, </w:t>
+      </w:r>
+      <w:r>
+        <w:rPr>
+          <w:rFonts w:ascii="Arial" w:eastAsia="Times New Roman" w:hAnsi="Arial" w:cs="Arial"/>
+          <w:b/>
+          <w:bCs/>
+          <w:color w:val="01579B"/>
+          <w:shd w:val="clear" w:color="auto" w:fill="E1F5FE"/>
+        </w:rPr>
+        <w:t>Linear Regression</w:t>
+      </w:r>
+      <w:r>
+        <w:rPr>
+          <w:rFonts w:ascii="Arial" w:eastAsia="Times New Roman" w:hAnsi="Arial" w:cs="Times New Roman"/>
+          <w:color w:val="202124"/>
+          <w:shd w:val="clear" w:color="auto" w:fill="FFFFFF"/>
+        </w:rPr>
+        <w:t xml:space="preserve"> uses </w:t>
+      </w:r>
+      <w:r>
+        <w:rPr>
+          <w:rFonts w:ascii="Arial" w:eastAsia="Times New Roman" w:hAnsi="Arial" w:cs="Arial"/>
+          <w:b/>
+          <w:bCs/>
+          <w:color w:val="01579B"/>
+          <w:shd w:val="clear" w:color="auto" w:fill="E1F5FE"/>
+        </w:rPr>
+        <w:t>L2 Loss.</w:t>
+      </w:r>
+    </w:p>
+    <w:p>
+      <w:pPr>
+        <w:spacing w:line="276" w:lineRule="auto"/>
+        <w:rPr>
+          <w:rFonts w:ascii="Arial" w:hAnsi="Arial" w:cs="Arial"/>
+          <w:b/>
+          <w:bCs/>
+          <w:color w:val="01579B"/>
+          <w:shd w:val="clear" w:color="auto" w:fill="E1F5FE"/>
+        </w:rPr>
+      </w:pPr>
+    </w:p>
+    <w:p>
+      <w:pPr>
+        <w:pStyle w:val="ListParagraph"/>
+        <w:numPr>
+          <w:ilvl w:val="0"/>
+          <w:numId w:val="5"/>
+        </w:numPr>
+        <w:spacing w:line="276" w:lineRule="auto"/>
+        <w:rPr>
+          <w:rFonts w:ascii="Arial" w:eastAsia="Times New Roman" w:hAnsi="Arial" w:cs="Arial"/>
+          <w:b/>
+          <w:bCs/>
+          <w:color w:val="01579B"/>
+          <w:shd w:val="clear" w:color="auto" w:fill="E1F5FE"/>
+        </w:rPr>
+      </w:pPr>
+      <w:r>
+        <w:rPr>
+          <w:rFonts w:ascii="Arial" w:eastAsia="Times New Roman" w:hAnsi="Arial" w:cs="Arial"/>
+          <w:b/>
+          <w:bCs/>
+          <w:color w:val="01579B"/>
+          <w:shd w:val="clear" w:color="auto" w:fill="E1F5FE"/>
+        </w:rPr>
+        <w:t>NOTE: In practice, finding a "perfect" (or near-perfect) learning rate is not essential for successful model training. The goal is to find a learning rate large enough that gradient descent converges efficiently, but not so large that it never converges.</w:t>
+      </w:r>
+    </w:p>
+    <w:p>
+      <w:pPr>
+        <w:spacing w:line="276" w:lineRule="auto"/>
+        <w:rPr>
+          <w:rFonts w:ascii="Arial" w:hAnsi="Arial" w:cs="Arial"/>
+          <w:b/>
+          <w:bCs/>
+          <w:color w:val="01579B"/>
+          <w:shd w:val="clear" w:color="auto" w:fill="E1F5FE"/>
+        </w:rPr>
+      </w:pPr>
+    </w:p>
+    <w:p>
+      <w:pPr>
+        <w:pStyle w:val="ListParagraph"/>
+        <w:numPr>
+          <w:ilvl w:val="0"/>
+          <w:numId w:val="5"/>
+        </w:numPr>
+        <w:spacing w:line="276" w:lineRule="auto"/>
+        <w:rPr>
+          <w:rFonts w:ascii="Arial" w:eastAsia="Times New Roman" w:hAnsi="Arial" w:cs="Times New Roman"/>
+          <w:color w:val="202124"/>
+          <w:shd w:val="clear" w:color="auto" w:fill="FFFFFF"/>
+        </w:rPr>
+      </w:pPr>
+      <w:r>
+        <w:rPr>
+          <w:rFonts w:ascii="Arial" w:eastAsia="Times New Roman" w:hAnsi="Arial" w:cs="Arial"/>
+          <w:b/>
+          <w:bCs/>
+          <w:color w:val="01579B"/>
+          <w:shd w:val="clear" w:color="auto" w:fill="E1F5FE"/>
+        </w:rPr>
+        <w:t xml:space="preserve">Convex Problems: </w:t>
+      </w:r>
+      <w:r>
+        <w:rPr>
+          <w:rFonts w:ascii="Arial" w:eastAsia="Times New Roman" w:hAnsi="Arial" w:cs="Times New Roman"/>
+          <w:color w:val="202124"/>
+          <w:shd w:val="clear" w:color="auto" w:fill="FFFFFF"/>
+        </w:rPr>
+        <w:t>They’re shaped like a giant bowl.</w:t>
+      </w:r>
+      <w:r>
+        <w:rPr>
+          <w:rFonts w:ascii="Arial" w:eastAsia="Times New Roman" w:hAnsi="Arial" w:cs="Times New Roman"/>
+          <w:color w:val="202124"/>
+          <w:shd w:val="clear" w:color="auto" w:fill="FFFFFF"/>
+        </w:rPr>
+        <w:t xml:space="preserve"> </w:t>
+      </w:r>
+      <w:r>
+        <w:rPr>
+          <w:rFonts w:ascii="Arial" w:eastAsia="Times New Roman" w:hAnsi="Arial" w:cs="Times New Roman"/>
+          <w:color w:val="202124"/>
+          <w:shd w:val="clear" w:color="auto" w:fill="FFFFFF"/>
+        </w:rPr>
+        <w:t>Convex problems have only one minimum; that is, only one place where the slope is exactly 0. That minimum is where the loss function converges.</w:t>
+      </w:r>
+      <w:r>
+        <w:rPr>
+          <w:rFonts w:ascii="Arial" w:eastAsia="Times New Roman" w:hAnsi="Arial" w:cs="Times New Roman"/>
+          <w:color w:val="202124"/>
+          <w:shd w:val="clear" w:color="auto" w:fill="FFFFFF"/>
+        </w:rPr>
+        <w:t xml:space="preserve"> </w:t>
+      </w:r>
+      <w:r>
+        <w:rPr>
+          <w:rFonts w:ascii="Arial" w:eastAsia="Times New Roman" w:hAnsi="Arial" w:cs="Times New Roman"/>
+          <w:color w:val="202124"/>
+          <w:shd w:val="clear" w:color="auto" w:fill="FFFFFF"/>
+        </w:rPr>
+        <w:t>Local minima = global minima</w:t>
+      </w:r>
+      <w:r>
+        <w:rPr>
+          <w:rFonts w:ascii="Arial" w:eastAsia="Times New Roman" w:hAnsi="Arial" w:cs="Times New Roman"/>
+          <w:color w:val="202124"/>
+          <w:shd w:val="clear" w:color="auto" w:fill="FFFFFF"/>
+        </w:rPr>
+        <w:t xml:space="preserve">. You can initiate the weights anywhere; it does converge somehow. However, many ML problems are </w:t>
+      </w:r>
+      <w:r>
+        <w:rPr>
+          <w:rFonts w:ascii="Arial" w:eastAsia="Times New Roman" w:hAnsi="Arial" w:cs="Arial"/>
+          <w:b/>
+          <w:bCs/>
+          <w:color w:val="01579B"/>
+          <w:shd w:val="clear" w:color="auto" w:fill="E1F5FE"/>
+        </w:rPr>
+        <w:t>non-convex.</w:t>
+      </w:r>
+      <w:r>
+        <w:rPr>
+          <w:rFonts w:ascii="Arial" w:eastAsia="Times New Roman" w:hAnsi="Arial" w:cs="Arial"/>
+          <w:b/>
+          <w:bCs/>
+          <w:color w:val="01579B"/>
+          <w:shd w:val="clear" w:color="auto" w:fill="E1F5FE"/>
+        </w:rPr>
+        <w:t xml:space="preserve"> </w:t>
+      </w:r>
+      <w:r>
+        <w:rPr>
+          <w:rFonts w:ascii="Arial" w:eastAsia="Times New Roman" w:hAnsi="Arial" w:cs="Times New Roman"/>
+          <w:color w:val="202124"/>
+          <w:shd w:val="clear" w:color="auto" w:fill="FFFFFF"/>
+        </w:rPr>
+        <w:t xml:space="preserve">For example, neural networks. For each local </w:t>
+      </w:r>
+      <w:proofErr w:type="gramStart"/>
+      <w:r>
+        <w:rPr>
+          <w:rFonts w:ascii="Arial" w:eastAsia="Times New Roman" w:hAnsi="Arial" w:cs="Times New Roman"/>
+          <w:color w:val="202124"/>
+          <w:shd w:val="clear" w:color="auto" w:fill="FFFFFF"/>
+        </w:rPr>
+        <w:t>minima</w:t>
+      </w:r>
+      <w:proofErr w:type="gramEnd"/>
+      <w:r>
+        <w:rPr>
+          <w:rFonts w:ascii="Arial" w:eastAsia="Times New Roman" w:hAnsi="Arial" w:cs="Times New Roman"/>
+          <w:color w:val="202124"/>
+          <w:shd w:val="clear" w:color="auto" w:fill="FFFFFF"/>
+        </w:rPr>
+        <w:t xml:space="preserve"> might not be equal the global minima.</w:t>
+      </w:r>
+      <w:r>
+        <w:rPr>
+          <w:rFonts w:ascii="Arial" w:eastAsia="Times New Roman" w:hAnsi="Arial" w:cs="Times New Roman"/>
+          <w:color w:val="202124"/>
+          <w:shd w:val="clear" w:color="auto" w:fill="FFFFFF"/>
+        </w:rPr>
+        <w:t xml:space="preserve"> Strong dependency on initial weight values.</w:t>
+      </w:r>
+    </w:p>
+    <w:p>
+      <w:pPr>
+        <w:pStyle w:val="ListParagraph"/>
+        <w:rPr>
+          <w:rFonts w:ascii="Arial" w:eastAsia="Times New Roman" w:hAnsi="Arial" w:cs="Times New Roman"/>
+          <w:color w:val="202124"/>
+          <w:shd w:val="clear" w:color="auto" w:fill="FFFFFF"/>
+        </w:rPr>
+      </w:pPr>
+    </w:p>
+    <w:p>
+      <w:pPr>
+        <w:pStyle w:val="ListParagraph"/>
+        <w:spacing w:line="276" w:lineRule="auto"/>
+        <w:rPr>
+          <w:rFonts w:ascii="Arial" w:eastAsia="Times New Roman" w:hAnsi="Arial" w:cs="Times New Roman"/>
+          <w:color w:val="202124"/>
+          <w:shd w:val="clear" w:color="auto" w:fill="FFFFFF"/>
+        </w:rPr>
+      </w:pPr>
+      <w:r>
+        <w:rPr>
+          <w:rFonts w:ascii="Arial" w:eastAsia="Times New Roman" w:hAnsi="Arial" w:cs="Times New Roman"/>
+          <w:noProof/>
+          <w:color w:val="202124"/>
+          <w:shd w:val="clear" w:color="auto" w:fill="FFFFFF"/>
+        </w:rPr>
+        <w:drawing>
+          <wp:inline distT="0" distB="0" distL="0" distR="0" wp14:anchorId="7E694854" wp14:editId="4F62F198">
+            <wp:extent cx="3055504" cy="1505085"/>
+            <wp:effectExtent l="0" t="0" r="5715" b="0"/>
+            <wp:docPr id="4" name="Picture 4" descr="A screenshot of a cell phone&#10;&#10;Description automatically generated"/>
+            <wp:cNvGraphicFramePr>
+              <a:graphicFrameLocks xmlns:a="http://schemas.openxmlformats.org/drawingml/2006/main" noChangeAspect="1"/>
+            </wp:cNvGraphicFramePr>
+            <a:graphic xmlns:a="http://schemas.openxmlformats.org/drawingml/2006/main">
+              <a:graphicData uri="http://schemas.openxmlformats.org/drawingml/2006/picture">
+                <pic:pic xmlns:pic="http://schemas.openxmlformats.org/drawingml/2006/picture">
+                  <pic:nvPicPr>
+                    <pic:cNvPr id="1" name=""/>
+                    <pic:cNvPicPr/>
+                  </pic:nvPicPr>
+                  <pic:blipFill>
+                    <a:blip r:embed="rId9"/>
+                    <a:stretch>
+                      <a:fillRect/>
+                    </a:stretch>
+                  </pic:blipFill>
+                  <pic:spPr>
+                    <a:xfrm>
+                      <a:off x="0" y="0"/>
+                      <a:ext cx="3069256" cy="1511859"/>
+                    </a:xfrm>
+                    <a:prstGeom prst="rect">
+                      <a:avLst/>
+                    </a:prstGeom>
+                  </pic:spPr>
+                </pic:pic>
+              </a:graphicData>
+            </a:graphic>
+          </wp:inline>
+        </w:drawing>
+      </w:r>
+      <w:r>
+        <w:rPr>
+          <w:noProof/>
+        </w:rPr>
+        <w:t xml:space="preserve"> </w:t>
+      </w:r>
+      <w:r>
+        <w:rPr>
+          <w:rFonts w:ascii="Arial" w:eastAsia="Times New Roman" w:hAnsi="Arial" w:cs="Times New Roman"/>
+          <w:noProof/>
+          <w:color w:val="202124"/>
+          <w:shd w:val="clear" w:color="auto" w:fill="FFFFFF"/>
+        </w:rPr>
+        <w:drawing>
+          <wp:inline distT="0" distB="0" distL="0" distR="0" wp14:anchorId="5B4ADB78" wp14:editId="3D8857ED">
+            <wp:extent cx="2285378" cy="1680279"/>
+            <wp:effectExtent l="0" t="0" r="635" b="0"/>
+            <wp:docPr id="5" name="Picture 5" descr="A close up of a device&#10;&#10;Description automatically generated"/>
+            <wp:cNvGraphicFramePr>
+              <a:graphicFrameLocks xmlns:a="http://schemas.openxmlformats.org/drawingml/2006/main" noChangeAspect="1"/>
+            </wp:cNvGraphicFramePr>
+            <a:graphic xmlns:a="http://schemas.openxmlformats.org/drawingml/2006/main">
+              <a:graphicData uri="http://schemas.openxmlformats.org/drawingml/2006/picture">
+                <pic:pic xmlns:pic="http://schemas.openxmlformats.org/drawingml/2006/picture">
+                  <pic:nvPicPr>
+                    <pic:cNvPr id="1" name=""/>
+                    <pic:cNvPicPr/>
+                  </pic:nvPicPr>
+                  <pic:blipFill>
+                    <a:blip r:embed="rId10"/>
+                    <a:stretch>
+                      <a:fillRect/>
+                    </a:stretch>
+                  </pic:blipFill>
+                  <pic:spPr>
+                    <a:xfrm>
+                      <a:off x="0" y="0"/>
+                      <a:ext cx="2355481" cy="1731821"/>
+                    </a:xfrm>
+                    <a:prstGeom prst="rect">
+                      <a:avLst/>
+                    </a:prstGeom>
+                  </pic:spPr>
+                </pic:pic>
+              </a:graphicData>
+            </a:graphic>
+          </wp:inline>
+        </w:drawing>
+      </w:r>
+    </w:p>
+    <w:p>
+      <w:pPr>
+        <w:pStyle w:val="ListParagraph"/>
+        <w:rPr>
+          <w:rFonts w:ascii="Arial" w:eastAsia="Times New Roman" w:hAnsi="Arial" w:cs="Times New Roman"/>
+          <w:color w:val="202124"/>
+          <w:shd w:val="clear" w:color="auto" w:fill="FFFFFF"/>
+        </w:rPr>
+      </w:pPr>
+    </w:p>
+    <w:p>
+      <w:pPr>
+        <w:pStyle w:val="ListParagraph"/>
+        <w:numPr>
+          <w:ilvl w:val="0"/>
+          <w:numId w:val="5"/>
+        </w:numPr>
+      </w:pPr>
+      <w:r>
+        <w:rPr>
+          <w:rFonts w:ascii="Arial" w:hAnsi="Arial" w:cs="Arial"/>
+          <w:color w:val="202124"/>
+          <w:shd w:val="clear" w:color="auto" w:fill="FFFFFF"/>
+        </w:rPr>
+        <w:t>Calculating the loss function for every conceivable value of</w:t>
+      </w:r>
+      <w:r>
+        <w:rPr>
+          <w:rStyle w:val="apple-converted-space"/>
+          <w:rFonts w:ascii="Arial" w:hAnsi="Arial" w:cs="Arial"/>
+          <w:color w:val="202124"/>
+          <w:shd w:val="clear" w:color="auto" w:fill="FFFFFF"/>
+        </w:rPr>
+        <w:t> </w:t>
+      </w:r>
+      <m:oMath>
+        <m:sSub>
+          <m:sSubPr>
+            <m:ctrlPr>
+              <w:rPr>
+                <w:rStyle w:val="apple-converted-space"/>
+                <w:rFonts w:ascii="Cambria Math" w:hAnsi="Cambria Math" w:cs="Arial"/>
+                <w:i/>
+                <w:color w:val="202124"/>
+                <w:shd w:val="clear" w:color="auto" w:fill="FFFFFF"/>
+              </w:rPr>
+            </m:ctrlPr>
+          </m:sSubPr>
+          <m:e>
+            <m:r>
+              <w:rPr>
+                <w:rStyle w:val="apple-converted-space"/>
+                <w:rFonts w:ascii="Cambria Math" w:hAnsi="Cambria Math" w:cs="Arial"/>
+                <w:color w:val="202124"/>
+                <w:shd w:val="clear" w:color="auto" w:fill="FFFFFF"/>
+              </w:rPr>
+              <m:t>w</m:t>
+            </m:r>
+          </m:e>
+          <m:sub>
+            <m:r>
+              <w:rPr>
+                <w:rStyle w:val="apple-converted-space"/>
+                <w:rFonts w:ascii="Cambria Math" w:hAnsi="Cambria Math" w:cs="Arial"/>
+                <w:color w:val="202124"/>
+                <w:shd w:val="clear" w:color="auto" w:fill="FFFFFF"/>
+              </w:rPr>
+              <m:t>i</m:t>
+            </m:r>
+          </m:sub>
+        </m:sSub>
+      </m:oMath>
+      <w:r>
+        <w:rPr>
+          <w:rStyle w:val="apple-converted-space"/>
+          <w:rFonts w:ascii="Arial" w:eastAsiaTheme="minorEastAsia" w:hAnsi="Arial" w:cs="Arial"/>
+          <w:color w:val="202124"/>
+          <w:shd w:val="clear" w:color="auto" w:fill="FFFFFF"/>
+        </w:rPr>
+        <w:t xml:space="preserve"> </w:t>
+      </w:r>
+      <w:r>
+        <w:rPr>
+          <w:rFonts w:ascii="Arial" w:hAnsi="Arial" w:cs="Arial"/>
+          <w:color w:val="202124"/>
+          <w:shd w:val="clear" w:color="auto" w:fill="FFFFFF"/>
+        </w:rPr>
+        <w:t xml:space="preserve">over the entire data set would be an inefficient way of finding the convergence point. Let's </w:t>
+      </w:r>
+      <w:r>
+        <w:rPr>
+          <w:rFonts w:ascii="Arial" w:hAnsi="Arial" w:cs="Arial"/>
+          <w:color w:val="202124"/>
+          <w:shd w:val="clear" w:color="auto" w:fill="FFFFFF"/>
+        </w:rPr>
+        <w:lastRenderedPageBreak/>
+        <w:t>examine a better mechanism—very popular in machine learning—called</w:t>
+      </w:r>
+      <w:r>
+        <w:rPr>
+          <w:rStyle w:val="apple-converted-space"/>
+          <w:rFonts w:ascii="Arial" w:hAnsi="Arial" w:cs="Arial"/>
+          <w:color w:val="202124"/>
+          <w:shd w:val="clear" w:color="auto" w:fill="FFFFFF"/>
+        </w:rPr>
+        <w:t> </w:t>
+      </w:r>
+      <w:r>
+        <w:rPr>
+          <w:rStyle w:val="Strong"/>
+          <w:rFonts w:ascii="Arial" w:hAnsi="Arial" w:cs="Arial"/>
+          <w:color w:val="202124"/>
+        </w:rPr>
+        <w:t>gradient descent</w:t>
+      </w:r>
+      <w:r>
+        <w:rPr>
+          <w:rFonts w:ascii="Arial" w:hAnsi="Arial" w:cs="Arial"/>
+          <w:color w:val="202124"/>
+          <w:shd w:val="clear" w:color="auto" w:fill="FFFFFF"/>
+        </w:rPr>
+        <w:t>.</w:t>
+      </w:r>
+    </w:p>
+    <w:p>
+      <w:pPr>
+        <w:pStyle w:val="ListParagraph"/>
+        <w:numPr>
+          <w:ilvl w:val="0"/>
+          <w:numId w:val="5"/>
+        </w:numPr>
+      </w:pPr>
+      <w:r>
+        <w:rPr>
+          <w:rFonts w:ascii="Arial" w:hAnsi="Arial" w:cs="Arial"/>
+          <w:color w:val="202124"/>
+          <w:shd w:val="clear" w:color="auto" w:fill="FFFFFF"/>
+        </w:rPr>
+        <w:t xml:space="preserve">The </w:t>
+      </w:r>
+      <w:r>
+        <w:rPr>
+          <w:rFonts w:ascii="Arial" w:eastAsia="Times New Roman" w:hAnsi="Arial" w:cs="Arial"/>
+          <w:b/>
+          <w:bCs/>
+          <w:color w:val="01579B"/>
+          <w:shd w:val="clear" w:color="auto" w:fill="E1F5FE"/>
+        </w:rPr>
+        <w:t>gradient</w:t>
+      </w:r>
+      <w:r>
+        <w:rPr>
+          <w:rFonts w:ascii="Arial" w:hAnsi="Arial" w:cs="Arial"/>
+          <w:color w:val="202124"/>
+          <w:shd w:val="clear" w:color="auto" w:fill="FFFFFF"/>
+        </w:rPr>
+        <w:t xml:space="preserve"> always points in the direction of steepest increase in the </w:t>
+      </w:r>
+      <w:r>
+        <w:rPr>
+          <w:rFonts w:ascii="Arial" w:eastAsia="Times New Roman" w:hAnsi="Arial" w:cs="Arial"/>
+          <w:b/>
+          <w:bCs/>
+          <w:color w:val="01579B"/>
+          <w:shd w:val="clear" w:color="auto" w:fill="E1F5FE"/>
+        </w:rPr>
+        <w:t>loss</w:t>
+      </w:r>
+      <w:r>
+        <w:rPr>
+          <w:rFonts w:ascii="Arial" w:hAnsi="Arial" w:cs="Arial"/>
+          <w:color w:val="202124"/>
+          <w:shd w:val="clear" w:color="auto" w:fill="FFFFFF"/>
+        </w:rPr>
+        <w:t xml:space="preserve"> function. </w:t>
+      </w:r>
+    </w:p>
+    <w:p>
+      <w:pPr>
+        <w:pStyle w:val="ListParagraph"/>
+        <w:numPr>
+          <w:ilvl w:val="0"/>
+          <w:numId w:val="5"/>
+        </w:numPr>
+        <w:rPr>
+          <w:rFonts w:ascii="Arial" w:eastAsia="Times New Roman" w:hAnsi="Arial" w:cs="Times New Roman"/>
+          <w:color w:val="202124"/>
+          <w:shd w:val="clear" w:color="auto" w:fill="FFFFFF"/>
+        </w:rPr>
+      </w:pPr>
+    </w:p>
+    <w:p>
+      <w:pPr>
+        <w:pStyle w:val="ListParagraph"/>
+        <w:numPr>
+          <w:ilvl w:val="0"/>
+          <w:numId w:val="5"/>
+        </w:numPr>
+        <w:rPr>
+          <w:rFonts w:ascii="Arial" w:eastAsia="Times New Roman" w:hAnsi="Arial" w:cs="Times New Roman"/>
+          <w:color w:val="202124"/>
+          <w:shd w:val="clear" w:color="auto" w:fill="FFFFFF"/>
+        </w:rPr>
+      </w:pPr>
+      <w:r>
+        <w:rPr>
+          <w:rFonts w:ascii="Arial" w:eastAsia="Times New Roman" w:hAnsi="Arial" w:cs="Times New Roman"/>
+          <w:color w:val="202124"/>
+          <w:shd w:val="clear" w:color="auto" w:fill="FFFFFF"/>
+        </w:rPr>
+        <w:t xml:space="preserve">In </w:t>
+      </w:r>
+      <w:r>
+        <w:rPr>
+          <w:rFonts w:ascii="Arial" w:eastAsia="Times New Roman" w:hAnsi="Arial" w:cs="Arial"/>
+          <w:b/>
+          <w:bCs/>
+          <w:color w:val="01579B"/>
+          <w:shd w:val="clear" w:color="auto" w:fill="E1F5FE"/>
+        </w:rPr>
+        <w:t>gradient descent</w:t>
+      </w:r>
+      <w:r>
+        <w:rPr>
+          <w:rFonts w:ascii="Arial" w:eastAsia="Times New Roman" w:hAnsi="Arial" w:cs="Times New Roman"/>
+          <w:color w:val="202124"/>
+          <w:shd w:val="clear" w:color="auto" w:fill="FFFFFF"/>
+        </w:rPr>
+        <w:t xml:space="preserve">, a </w:t>
+      </w:r>
+      <w:r>
+        <w:rPr>
+          <w:rFonts w:ascii="Arial" w:eastAsia="Times New Roman" w:hAnsi="Arial" w:cs="Arial"/>
+          <w:b/>
+          <w:bCs/>
+          <w:color w:val="01579B"/>
+          <w:shd w:val="clear" w:color="auto" w:fill="E1F5FE"/>
+        </w:rPr>
+        <w:t>batch</w:t>
+      </w:r>
+      <w:r>
+        <w:rPr>
+          <w:rFonts w:ascii="Arial" w:eastAsia="Times New Roman" w:hAnsi="Arial" w:cs="Times New Roman"/>
+          <w:color w:val="202124"/>
+          <w:shd w:val="clear" w:color="auto" w:fill="FFFFFF"/>
+        </w:rPr>
+        <w:t xml:space="preserve"> is the total number of examples you use to calculate the gradient in a single iteration.</w:t>
+      </w:r>
+    </w:p>
+    <w:p>
+      <w:pPr>
+        <w:pStyle w:val="ListParagraph"/>
+        <w:rPr>
+          <w:rFonts w:ascii="Arial" w:eastAsia="Times New Roman" w:hAnsi="Arial" w:cs="Times New Roman"/>
+          <w:color w:val="202124"/>
+          <w:shd w:val="clear" w:color="auto" w:fill="FFFFFF"/>
+        </w:rPr>
+      </w:pPr>
+    </w:p>
+    <w:p>
+      <w:pPr>
+        <w:pStyle w:val="ListParagraph"/>
+        <w:spacing w:line="276" w:lineRule="auto"/>
+        <w:rPr>
+          <w:rFonts w:ascii="Arial" w:eastAsia="Times New Roman" w:hAnsi="Arial" w:cs="Times New Roman"/>
+          <w:color w:val="202124"/>
+          <w:shd w:val="clear" w:color="auto" w:fill="FFFFFF"/>
+        </w:rPr>
+      </w:pPr>
+      <w:r>
+        <w:rPr>
+          <w:rFonts w:ascii="Arial" w:eastAsia="Times New Roman" w:hAnsi="Arial" w:cs="Arial"/>
+          <w:b/>
+          <w:bCs/>
+          <w:color w:val="01579B"/>
+          <w:shd w:val="clear" w:color="auto" w:fill="E1F5FE"/>
+        </w:rPr>
+        <w:t>Stochastic Gradient Descent / Online Gradient Descent:</w:t>
+      </w:r>
+      <w:r>
+        <w:rPr>
+          <w:rFonts w:ascii="Arial" w:eastAsia="Times New Roman" w:hAnsi="Arial" w:cs="Times New Roman"/>
+          <w:color w:val="202124"/>
+          <w:shd w:val="clear" w:color="auto" w:fill="FFFFFF"/>
+        </w:rPr>
+        <w:t xml:space="preserve"> Compute loss &amp; gradients over one sample at a time.</w:t>
+      </w:r>
+    </w:p>
+    <w:p>
+      <w:pPr>
+        <w:pStyle w:val="ListParagraph"/>
+        <w:spacing w:line="276" w:lineRule="auto"/>
+        <w:rPr>
+          <w:rFonts w:ascii="Arial" w:eastAsia="Times New Roman" w:hAnsi="Arial" w:cs="Times New Roman"/>
+          <w:color w:val="202124"/>
+          <w:shd w:val="clear" w:color="auto" w:fill="FFFFFF"/>
+        </w:rPr>
+      </w:pPr>
+    </w:p>
+    <w:p>
+      <w:pPr>
+        <w:pStyle w:val="ListParagraph"/>
+        <w:spacing w:line="276" w:lineRule="auto"/>
+        <w:rPr>
+          <w:rFonts w:ascii="Arial" w:eastAsia="Times New Roman" w:hAnsi="Arial" w:cs="Times New Roman"/>
+          <w:color w:val="202124"/>
+          <w:shd w:val="clear" w:color="auto" w:fill="FFFFFF"/>
+        </w:rPr>
+      </w:pPr>
+      <w:r>
+        <w:rPr>
+          <w:rFonts w:ascii="Arial" w:eastAsia="Times New Roman" w:hAnsi="Arial" w:cs="Arial"/>
+          <w:b/>
+          <w:bCs/>
+          <w:color w:val="01579B"/>
+          <w:shd w:val="clear" w:color="auto" w:fill="E1F5FE"/>
+        </w:rPr>
+        <w:t>Batch Gradient Descent:</w:t>
+      </w:r>
+      <w:r>
+        <w:rPr>
+          <w:rFonts w:ascii="Arial" w:eastAsia="Times New Roman" w:hAnsi="Arial" w:cs="Times New Roman"/>
+          <w:color w:val="202124"/>
+          <w:shd w:val="clear" w:color="auto" w:fill="FFFFFF"/>
+        </w:rPr>
+        <w:t xml:space="preserve"> Compute loss &amp; gradients over entire </w:t>
+      </w:r>
+      <w:r>
+        <w:rPr>
+          <w:rFonts w:ascii="Arial" w:eastAsia="Times New Roman" w:hAnsi="Arial" w:cs="Times New Roman"/>
+          <w:color w:val="202124"/>
+          <w:shd w:val="clear" w:color="auto" w:fill="FFFFFF"/>
+        </w:rPr>
+        <w:t xml:space="preserve">training </w:t>
+      </w:r>
+      <w:r>
+        <w:rPr>
+          <w:rFonts w:ascii="Arial" w:eastAsia="Times New Roman" w:hAnsi="Arial" w:cs="Times New Roman"/>
+          <w:color w:val="202124"/>
+          <w:shd w:val="clear" w:color="auto" w:fill="FFFFFF"/>
+        </w:rPr>
+        <w:t xml:space="preserve">data set. </w:t>
+      </w:r>
+      <w:r>
+        <w:rPr>
+          <w:rFonts w:ascii="Arial" w:eastAsia="Times New Roman" w:hAnsi="Arial" w:cs="Times New Roman"/>
+          <w:color w:val="202124"/>
+          <w:shd w:val="clear" w:color="auto" w:fill="FFFFFF"/>
+        </w:rPr>
+        <w:t xml:space="preserve">(Loss &amp; gradients are averaged over size of </w:t>
+      </w:r>
+      <w:r>
+        <w:rPr>
+          <w:rFonts w:ascii="Arial" w:eastAsia="Times New Roman" w:hAnsi="Arial" w:cs="Times New Roman"/>
+          <w:color w:val="202124"/>
+          <w:shd w:val="clear" w:color="auto" w:fill="FFFFFF"/>
+        </w:rPr>
+        <w:t xml:space="preserve">the </w:t>
+      </w:r>
+      <w:r>
+        <w:rPr>
+          <w:rFonts w:ascii="Arial" w:eastAsia="Times New Roman" w:hAnsi="Arial" w:cs="Times New Roman"/>
+          <w:color w:val="202124"/>
+          <w:shd w:val="clear" w:color="auto" w:fill="FFFFFF"/>
+        </w:rPr>
+        <w:t>data set.)</w:t>
+      </w:r>
+    </w:p>
+    <w:p>
+      <w:pPr>
+        <w:pStyle w:val="ListParagraph"/>
+        <w:spacing w:line="276" w:lineRule="auto"/>
+        <w:rPr>
+          <w:rFonts w:ascii="Arial" w:eastAsia="Times New Roman" w:hAnsi="Arial" w:cs="Times New Roman"/>
+          <w:color w:val="202124"/>
+          <w:shd w:val="clear" w:color="auto" w:fill="FFFFFF"/>
+        </w:rPr>
+      </w:pPr>
+    </w:p>
+    <w:p>
+      <w:pPr>
+        <w:pStyle w:val="ListParagraph"/>
+        <w:spacing w:line="276" w:lineRule="auto"/>
+        <w:rPr>
+          <w:rFonts w:ascii="Arial" w:eastAsia="Times New Roman" w:hAnsi="Arial" w:cs="Times New Roman"/>
+          <w:color w:val="202124"/>
+          <w:shd w:val="clear" w:color="auto" w:fill="FFFFFF"/>
+        </w:rPr>
+      </w:pPr>
+      <w:r>
+        <w:rPr>
+          <w:rFonts w:ascii="Arial" w:eastAsia="Times New Roman" w:hAnsi="Arial" w:cs="Arial"/>
+          <w:b/>
+          <w:bCs/>
+          <w:color w:val="01579B"/>
+          <w:shd w:val="clear" w:color="auto" w:fill="E1F5FE"/>
+        </w:rPr>
+        <w:t xml:space="preserve">Mini-batch Gradient Descent: </w:t>
+      </w:r>
+      <w:r>
+        <w:rPr>
+          <w:rFonts w:ascii="Arial" w:eastAsia="Times New Roman" w:hAnsi="Arial" w:cs="Times New Roman"/>
+          <w:color w:val="202124"/>
+          <w:shd w:val="clear" w:color="auto" w:fill="FFFFFF"/>
+        </w:rPr>
+        <w:t>Compute loss &amp; gradients over more than 1 and less than total number of samples in the training set.</w:t>
+      </w:r>
+      <w:r>
+        <w:rPr>
+          <w:rFonts w:ascii="Arial" w:eastAsia="Times New Roman" w:hAnsi="Arial" w:cs="Times New Roman"/>
+          <w:color w:val="202124"/>
+          <w:shd w:val="clear" w:color="auto" w:fill="FFFFFF"/>
+        </w:rPr>
+        <w:t xml:space="preserve"> (Loss &amp; gradients are averaged over the </w:t>
+      </w:r>
+      <w:proofErr w:type="gramStart"/>
+      <w:r>
+        <w:rPr>
+          <w:rFonts w:ascii="Arial" w:eastAsia="Times New Roman" w:hAnsi="Arial" w:cs="Times New Roman"/>
+          <w:color w:val="202124"/>
+          <w:shd w:val="clear" w:color="auto" w:fill="FFFFFF"/>
+        </w:rPr>
+        <w:t>mini-batch</w:t>
+      </w:r>
+      <w:proofErr w:type="gramEnd"/>
+      <w:r>
+        <w:rPr>
+          <w:rFonts w:ascii="Arial" w:eastAsia="Times New Roman" w:hAnsi="Arial" w:cs="Times New Roman"/>
+          <w:color w:val="202124"/>
+          <w:shd w:val="clear" w:color="auto" w:fill="FFFFFF"/>
+        </w:rPr>
+        <w:t>.)</w:t>
+      </w:r>
+    </w:p>
+    <w:p>
+      <w:pPr>
+        <w:pStyle w:val="ListParagraph"/>
+        <w:spacing w:line="276" w:lineRule="auto"/>
+        <w:rPr>
+          <w:rFonts w:ascii="Arial" w:eastAsia="Times New Roman" w:hAnsi="Arial" w:cs="Times New Roman"/>
+          <w:color w:val="202124"/>
+          <w:shd w:val="clear" w:color="auto" w:fill="FFFFFF"/>
+        </w:rPr>
+      </w:pPr>
+    </w:p>
+    <w:p>
+      <w:pPr>
+        <w:pStyle w:val="ListParagraph"/>
+        <w:numPr>
+          <w:ilvl w:val="0"/>
+          <w:numId w:val="9"/>
+        </w:numPr>
+        <w:spacing w:line="276" w:lineRule="auto"/>
+        <w:rPr>
+          <w:rFonts w:ascii="Arial" w:eastAsia="Times New Roman" w:hAnsi="Arial" w:cs="Arial"/>
+          <w:b/>
+          <w:bCs/>
+          <w:color w:val="01579B"/>
+          <w:shd w:val="clear" w:color="auto" w:fill="E1F5FE"/>
+        </w:rPr>
+      </w:pPr>
+      <w:r>
+        <w:rPr>
+          <w:rFonts w:ascii="Arial" w:eastAsia="Times New Roman" w:hAnsi="Arial" w:cs="Arial"/>
+          <w:b/>
+          <w:bCs/>
+          <w:color w:val="01579B"/>
+          <w:shd w:val="clear" w:color="auto" w:fill="E1F5FE"/>
+        </w:rPr>
+        <w:t>Why to use SGD or Mini-Batch GD instead of BGD?</w:t>
+      </w:r>
+    </w:p>
+    <w:p>
+      <w:pPr>
+        <w:pStyle w:val="ListParagraph"/>
+        <w:spacing w:line="276" w:lineRule="auto"/>
+        <w:rPr>
+          <w:rFonts w:ascii="Arial" w:eastAsia="Times New Roman" w:hAnsi="Arial" w:cs="Times New Roman"/>
+          <w:color w:val="202124"/>
+          <w:shd w:val="clear" w:color="auto" w:fill="FFFFFF"/>
+        </w:rPr>
+      </w:pPr>
+    </w:p>
+    <w:p>
+      <w:pPr>
+        <w:pStyle w:val="ListParagraph"/>
+        <w:numPr>
+          <w:ilvl w:val="1"/>
+          <w:numId w:val="9"/>
+        </w:numPr>
+        <w:spacing w:line="276" w:lineRule="auto"/>
+        <w:rPr>
+          <w:rFonts w:ascii="Arial" w:eastAsia="Times New Roman" w:hAnsi="Arial" w:cs="Times New Roman"/>
+          <w:color w:val="202124"/>
+          <w:shd w:val="clear" w:color="auto" w:fill="FFFFFF"/>
+        </w:rPr>
+      </w:pPr>
+      <w:r>
+        <w:rPr>
+          <w:rFonts w:ascii="Arial" w:hAnsi="Arial" w:cs="Arial"/>
+          <w:color w:val="202124"/>
+          <w:shd w:val="clear" w:color="auto" w:fill="FFFFFF"/>
+        </w:rPr>
+        <w:t>A very large batch may cause even a single iteration to take a very long time to compute. (Real world data sets often contain billions or hundreds of billion samples and huge number of features for each sample.)</w:t>
+      </w:r>
+    </w:p>
+    <w:p>
+      <w:pPr>
+        <w:rPr>
+          <w:rFonts w:ascii="Arial" w:hAnsi="Arial" w:cs="Arial"/>
+          <w:color w:val="202124"/>
+          <w:shd w:val="clear" w:color="auto" w:fill="FFFFFF"/>
+        </w:rPr>
+      </w:pPr>
+    </w:p>
+    <w:p>
+      <w:pPr>
+        <w:pStyle w:val="ListParagraph"/>
+        <w:numPr>
+          <w:ilvl w:val="1"/>
+          <w:numId w:val="9"/>
+        </w:numPr>
+      </w:pPr>
+      <w:r>
+        <w:rPr>
+          <w:rFonts w:ascii="Arial" w:hAnsi="Arial" w:cs="Arial"/>
+          <w:color w:val="202124"/>
+          <w:shd w:val="clear" w:color="auto" w:fill="FFFFFF"/>
+        </w:rPr>
+        <w:t>Even if you choose samples from the data set randomly, a large data set with randomly sampled examples probably contains redundant data. In fact, redundancy becomes more likely as the batch size grows. Some redundancy can be useful to smooth out noisy gradients, but enormous batches tend not to carry much more predictive value than large batches.</w:t>
+      </w:r>
+    </w:p>
+    <w:p/>
+    <w:p>
+      <w:pPr>
+        <w:pStyle w:val="ListParagraph"/>
+        <w:spacing w:line="276" w:lineRule="auto"/>
+        <w:rPr>
+          <w:rFonts w:ascii="Arial" w:eastAsia="Times New Roman" w:hAnsi="Arial" w:cs="Times New Roman"/>
+          <w:color w:val="202124"/>
+          <w:shd w:val="clear" w:color="auto" w:fill="FFFFFF"/>
+        </w:rPr>
+      </w:pPr>
+    </w:p>
+    <w:p>
+      <w:pPr>
+        <w:pStyle w:val="ListParagraph"/>
+        <w:numPr>
+          <w:ilvl w:val="0"/>
+          <w:numId w:val="9"/>
+        </w:numPr>
+        <w:spacing w:line="276" w:lineRule="auto"/>
+        <w:rPr>
+          <w:rFonts w:ascii="Arial" w:eastAsia="Times New Roman" w:hAnsi="Arial" w:cs="Arial"/>
+          <w:b/>
+          <w:bCs/>
+          <w:color w:val="01579B"/>
+          <w:shd w:val="clear" w:color="auto" w:fill="E1F5FE"/>
+        </w:rPr>
+      </w:pPr>
+      <w:r>
+        <w:rPr>
+          <w:rFonts w:ascii="Arial" w:eastAsia="Times New Roman" w:hAnsi="Arial" w:cs="Arial"/>
+          <w:b/>
+          <w:bCs/>
+          <w:color w:val="01579B"/>
+          <w:shd w:val="clear" w:color="auto" w:fill="E1F5FE"/>
+        </w:rPr>
+        <w:t xml:space="preserve">Why to use Mini-Batch GD instead of </w:t>
+      </w:r>
+      <w:r>
+        <w:rPr>
+          <w:rFonts w:ascii="Arial" w:eastAsia="Times New Roman" w:hAnsi="Arial" w:cs="Arial"/>
+          <w:b/>
+          <w:bCs/>
+          <w:color w:val="01579B"/>
+          <w:shd w:val="clear" w:color="auto" w:fill="E1F5FE"/>
+        </w:rPr>
+        <w:t>SGD</w:t>
+      </w:r>
+      <w:r>
+        <w:rPr>
+          <w:rFonts w:ascii="Arial" w:eastAsia="Times New Roman" w:hAnsi="Arial" w:cs="Arial"/>
+          <w:b/>
+          <w:bCs/>
+          <w:color w:val="01579B"/>
+          <w:shd w:val="clear" w:color="auto" w:fill="E1F5FE"/>
+        </w:rPr>
+        <w:t>?</w:t>
+      </w:r>
+    </w:p>
+    <w:p>
+      <w:pPr>
+        <w:pStyle w:val="ListParagraph"/>
+        <w:numPr>
+          <w:ilvl w:val="1"/>
+          <w:numId w:val="9"/>
+        </w:numPr>
+      </w:pPr>
+      <w:r>
+        <w:rPr>
+          <w:rStyle w:val="apple-converted-space"/>
+          <w:rFonts w:ascii="Arial" w:hAnsi="Arial" w:cs="Arial"/>
+          <w:color w:val="202124"/>
+          <w:shd w:val="clear" w:color="auto" w:fill="FFFFFF"/>
+        </w:rPr>
+        <w:t> </w:t>
+      </w:r>
+      <w:r>
+        <w:rPr>
+          <w:rFonts w:ascii="Arial" w:hAnsi="Arial" w:cs="Arial"/>
+          <w:color w:val="202124"/>
+          <w:shd w:val="clear" w:color="auto" w:fill="FFFFFF"/>
+        </w:rPr>
+        <w:t>Given enough iterations, SGD works but is very noisy.</w:t>
+      </w:r>
+    </w:p>
+    <w:p>
+      <w:pPr>
+        <w:pStyle w:val="ListParagraph"/>
+        <w:spacing w:line="276" w:lineRule="auto"/>
+        <w:rPr>
+          <w:rFonts w:ascii="Arial" w:eastAsia="Times New Roman" w:hAnsi="Arial" w:cs="Arial"/>
+          <w:b/>
+          <w:bCs/>
+          <w:color w:val="01579B"/>
+          <w:shd w:val="clear" w:color="auto" w:fill="E1F5FE"/>
+        </w:rPr>
+      </w:pPr>
+    </w:p>
+    <w:p>
+      <w:pPr>
+        <w:pStyle w:val="ListParagraph"/>
+        <w:spacing w:line="276" w:lineRule="auto"/>
+        <w:rPr>
+          <w:rFonts w:ascii="Arial" w:eastAsia="Times New Roman" w:hAnsi="Arial" w:cs="Times New Roman"/>
+          <w:color w:val="202124"/>
+          <w:shd w:val="clear" w:color="auto" w:fill="FFFFFF"/>
+        </w:rPr>
+      </w:pPr>
+    </w:p>
+    <w:p>
+      <w:pPr>
+        <w:pStyle w:val="ListParagraph"/>
+        <w:numPr>
+          <w:ilvl w:val="0"/>
+          <w:numId w:val="12"/>
+        </w:numPr>
+        <w:spacing w:line="276" w:lineRule="auto"/>
+        <w:rPr>
+          <w:rFonts w:ascii="Arial" w:hAnsi="Arial"/>
+          <w:color w:val="202124"/>
+          <w:shd w:val="clear" w:color="auto" w:fill="FFFFFF"/>
+        </w:rPr>
+      </w:pPr>
+      <w:r>
+        <w:rPr>
+          <w:rFonts w:ascii="Arial" w:hAnsi="Arial"/>
+          <w:color w:val="202124"/>
+          <w:shd w:val="clear" w:color="auto" w:fill="FFFFFF"/>
+        </w:rPr>
+        <w:t>Training loss should steadily decrease, steeply at first, and then more slowly. Eventually, training loss should eventually stay steady (zero slope or nearly zero slope), which indicates that training has converged.</w:t>
+      </w:r>
+    </w:p>
+    <w:p>
+      <w:pPr>
+        <w:spacing w:line="276" w:lineRule="auto"/>
+        <w:rPr>
+          <w:rFonts w:ascii="Arial" w:hAnsi="Arial" w:cs="Arial"/>
+          <w:b/>
+          <w:bCs/>
+          <w:color w:val="01579B"/>
+          <w:shd w:val="clear" w:color="auto" w:fill="E1F5FE"/>
+        </w:rPr>
+      </w:pPr>
+    </w:p>
+    <w:p>
+      <w:pPr>
+        <w:spacing w:line="276" w:lineRule="auto"/>
+        <w:rPr>
+          <w:rFonts w:ascii="Arial" w:hAnsi="Arial" w:cs="Arial"/>
+          <w:b/>
+          <w:bCs/>
+          <w:color w:val="01579B"/>
+          <w:shd w:val="clear" w:color="auto" w:fill="E1F5FE"/>
+        </w:rPr>
+      </w:pPr>
+    </w:p>
+    <w:p>
+      <w:pPr>
+        <w:spacing w:line="276" w:lineRule="auto"/>
+        <w:rPr>
+          <w:rFonts w:ascii="Arial" w:hAnsi="Arial" w:cs="Arial"/>
+          <w:b/>
+          <w:bCs/>
+          <w:color w:val="01579B"/>
+          <w:shd w:val="clear" w:color="auto" w:fill="E1F5FE"/>
+        </w:rPr>
+      </w:pPr>
+    </w:p>
+    <w:p>
+      <w:pPr>
+        <w:spacing w:line="276" w:lineRule="auto"/>
+        <w:rPr>
+          <w:rFonts w:ascii="Arial" w:hAnsi="Arial" w:cs="Arial"/>
+          <w:b/>
+          <w:bCs/>
+          <w:color w:val="01579B"/>
+          <w:shd w:val="clear" w:color="auto" w:fill="E1F5FE"/>
+        </w:rPr>
+      </w:pPr>
+    </w:p>
+    <w:p>
+      <w:pPr>
+        <w:spacing w:line="276" w:lineRule="auto"/>
+        <w:rPr>
+          <w:rFonts w:ascii="Arial" w:hAnsi="Arial" w:cs="Arial"/>
+          <w:b/>
+          <w:bCs/>
+          <w:color w:val="01579B"/>
+          <w:shd w:val="clear" w:color="auto" w:fill="E1F5FE"/>
+        </w:rPr>
+      </w:pPr>
+    </w:p>
+    <w:p>
+      <w:pPr>
+        <w:spacing w:line="276" w:lineRule="auto"/>
+        <w:rPr>
+          <w:rFonts w:ascii="Arial" w:hAnsi="Arial" w:cs="Arial"/>
+          <w:b/>
+          <w:bCs/>
+          <w:color w:val="01579B"/>
+          <w:shd w:val="clear" w:color="auto" w:fill="E1F5FE"/>
+        </w:rPr>
+      </w:pPr>
+    </w:p>
+    <w:p>
+      <w:pPr>
+        <w:spacing w:line="276" w:lineRule="auto"/>
+        <w:rPr>
+          <w:rFonts w:ascii="Arial" w:hAnsi="Arial" w:cs="Arial"/>
+          <w:b/>
+          <w:bCs/>
+          <w:color w:val="01579B"/>
+          <w:shd w:val="clear" w:color="auto" w:fill="E1F5FE"/>
+        </w:rPr>
+      </w:pPr>
+    </w:p>
+    <w:p>
+      <w:pPr>
+        <w:spacing w:line="276" w:lineRule="auto"/>
+        <w:rPr>
+          <w:rFonts w:ascii="Arial" w:hAnsi="Arial" w:cs="Arial"/>
+          <w:b/>
+          <w:bCs/>
+          <w:color w:val="01579B"/>
+          <w:shd w:val="clear" w:color="auto" w:fill="E1F5FE"/>
+        </w:rPr>
+      </w:pPr>
+    </w:p>
+    <w:p>
+      <w:pPr>
+        <w:spacing w:line="276" w:lineRule="auto"/>
+        <w:rPr>
+          <w:rFonts w:ascii="Arial" w:hAnsi="Arial" w:cs="Arial"/>
+          <w:b/>
+          <w:bCs/>
+          <w:color w:val="01579B"/>
+          <w:shd w:val="clear" w:color="auto" w:fill="E1F5FE"/>
+        </w:rPr>
+      </w:pPr>
+    </w:p>
+    <w:p>
+      <w:pPr>
+        <w:spacing w:line="276" w:lineRule="auto"/>
+        <w:rPr>
+          <w:rFonts w:ascii="Arial" w:hAnsi="Arial" w:cs="Arial"/>
+          <w:b/>
+          <w:bCs/>
+          <w:color w:val="01579B"/>
+          <w:shd w:val="clear" w:color="auto" w:fill="E1F5FE"/>
+        </w:rPr>
+      </w:pPr>
+    </w:p>
+    <w:p>
+      <w:pPr>
+        <w:spacing w:line="276" w:lineRule="auto"/>
+        <w:rPr>
+          <w:rFonts w:ascii="Arial" w:hAnsi="Arial" w:cs="Arial"/>
+          <w:b/>
+          <w:bCs/>
+          <w:color w:val="01579B"/>
+          <w:shd w:val="clear" w:color="auto" w:fill="E1F5FE"/>
+        </w:rPr>
+      </w:pPr>
+    </w:p>
+    <w:p>
+      <w:pPr>
+        <w:spacing w:line="276" w:lineRule="auto"/>
+        <w:rPr>
+          <w:rFonts w:ascii="Arial" w:hAnsi="Arial" w:cs="Arial"/>
+          <w:b/>
+          <w:bCs/>
+          <w:color w:val="01579B"/>
+          <w:shd w:val="clear" w:color="auto" w:fill="E1F5FE"/>
+        </w:rPr>
+      </w:pPr>
+    </w:p>
+    <w:p>
+      <w:pPr>
+        <w:spacing w:line="276" w:lineRule="auto"/>
+        <w:rPr>
+          <w:rFonts w:ascii="Arial" w:hAnsi="Arial" w:cs="Arial"/>
+          <w:b/>
+          <w:bCs/>
+          <w:color w:val="01579B"/>
+          <w:shd w:val="clear" w:color="auto" w:fill="E1F5FE"/>
+        </w:rPr>
+      </w:pPr>
+    </w:p>
+    <w:p>
+      <w:pPr>
+        <w:spacing w:line="276" w:lineRule="auto"/>
+        <w:rPr>
+          <w:rFonts w:ascii="Arial" w:hAnsi="Arial" w:cs="Arial"/>
+          <w:b/>
+          <w:bCs/>
+          <w:color w:val="01579B"/>
+          <w:shd w:val="clear" w:color="auto" w:fill="E1F5FE"/>
+        </w:rPr>
+      </w:pPr>
+    </w:p>
+    <w:p>
+      <w:pPr>
+        <w:spacing w:line="276" w:lineRule="auto"/>
+        <w:rPr>
+          <w:rFonts w:ascii="Arial" w:hAnsi="Arial" w:cs="Arial"/>
+          <w:b/>
+          <w:bCs/>
+          <w:color w:val="01579B"/>
+          <w:shd w:val="clear" w:color="auto" w:fill="E1F5FE"/>
+        </w:rPr>
+      </w:pPr>
+    </w:p>
+    <w:p>
+      <w:pPr>
+        <w:spacing w:line="276" w:lineRule="auto"/>
+        <w:rPr>
+          <w:rFonts w:ascii="Arial" w:hAnsi="Arial" w:cs="Arial"/>
+          <w:b/>
+          <w:bCs/>
+          <w:color w:val="01579B"/>
+          <w:shd w:val="clear" w:color="auto" w:fill="E1F5FE"/>
+        </w:rPr>
+      </w:pPr>
+    </w:p>
+    <w:p>
+      <w:pPr>
+        <w:spacing w:line="276" w:lineRule="auto"/>
+        <w:rPr>
+          <w:rFonts w:ascii="Arial" w:hAnsi="Arial" w:cs="Arial"/>
+          <w:b/>
+          <w:bCs/>
+          <w:color w:val="01579B"/>
+          <w:shd w:val="clear" w:color="auto" w:fill="E1F5FE"/>
+        </w:rPr>
+      </w:pPr>
+    </w:p>
+    <w:p>
+      <w:pPr>
+        <w:spacing w:line="276" w:lineRule="auto"/>
+        <w:rPr>
+          <w:rFonts w:ascii="Arial" w:hAnsi="Arial" w:cs="Arial"/>
+          <w:b/>
+          <w:bCs/>
+          <w:color w:val="01579B"/>
+          <w:shd w:val="clear" w:color="auto" w:fill="E1F5FE"/>
+        </w:rPr>
+      </w:pPr>
+    </w:p>
+    <w:p>
+      <w:pPr>
+        <w:spacing w:line="276" w:lineRule="auto"/>
+        <w:rPr>
+          <w:rFonts w:ascii="Arial" w:hAnsi="Arial" w:cs="Arial"/>
+          <w:b/>
+          <w:bCs/>
+          <w:color w:val="01579B"/>
+          <w:shd w:val="clear" w:color="auto" w:fill="E1F5FE"/>
+        </w:rPr>
+      </w:pPr>
+    </w:p>
+    <w:p>
+      <w:pPr>
+        <w:spacing w:line="276" w:lineRule="auto"/>
+        <w:rPr>
+          <w:rFonts w:ascii="Arial" w:hAnsi="Arial" w:cs="Arial"/>
+          <w:b/>
+          <w:bCs/>
+          <w:color w:val="01579B"/>
+          <w:shd w:val="clear" w:color="auto" w:fill="E1F5FE"/>
+        </w:rPr>
+      </w:pPr>
+    </w:p>
+    <w:p>
+      <w:pPr>
+        <w:spacing w:line="276" w:lineRule="auto"/>
+        <w:rPr>
+          <w:rFonts w:ascii="Arial" w:hAnsi="Arial" w:cs="Arial"/>
+          <w:b/>
+          <w:bCs/>
+          <w:color w:val="01579B"/>
+          <w:shd w:val="clear" w:color="auto" w:fill="E1F5FE"/>
+        </w:rPr>
+      </w:pPr>
+      <w:proofErr w:type="spellStart"/>
+      <w:r>
+        <w:rPr>
+          <w:rFonts w:ascii="Arial" w:hAnsi="Arial" w:cs="Arial"/>
+          <w:b/>
+          <w:bCs/>
+          <w:color w:val="01579B"/>
+          <w:shd w:val="clear" w:color="auto" w:fill="E1F5FE"/>
+        </w:rPr>
+        <w:t>Tensor</w:t>
+      </w:r>
+      <w:r>
+        <w:rPr>
+          <w:rFonts w:ascii="Arial" w:hAnsi="Arial" w:cs="Arial"/>
+          <w:b/>
+          <w:bCs/>
+          <w:color w:val="01579B"/>
+          <w:shd w:val="clear" w:color="auto" w:fill="E1F5FE"/>
+        </w:rPr>
+        <w:t>f</w:t>
+      </w:r>
+      <w:r>
+        <w:rPr>
+          <w:rFonts w:ascii="Arial" w:hAnsi="Arial" w:cs="Arial"/>
+          <w:b/>
+          <w:bCs/>
+          <w:color w:val="01579B"/>
+          <w:shd w:val="clear" w:color="auto" w:fill="E1F5FE"/>
+        </w:rPr>
+        <w:t>low</w:t>
+      </w:r>
+      <w:proofErr w:type="spellEnd"/>
+      <w:r>
+        <w:rPr>
+          <w:rFonts w:ascii="Arial" w:hAnsi="Arial" w:cs="Arial"/>
+          <w:b/>
+          <w:bCs/>
+          <w:color w:val="01579B"/>
+          <w:shd w:val="clear" w:color="auto" w:fill="E1F5FE"/>
+        </w:rPr>
+        <w:t>:</w:t>
+      </w:r>
+    </w:p>
+    <w:p>
+      <w:pPr>
+        <w:spacing w:line="276" w:lineRule="auto"/>
+        <w:rPr>
+          <w:rFonts w:ascii="Arial" w:hAnsi="Arial" w:cs="Arial"/>
+          <w:b/>
+          <w:bCs/>
+          <w:color w:val="01579B"/>
+          <w:shd w:val="clear" w:color="auto" w:fill="E1F5FE"/>
+        </w:rPr>
+      </w:pPr>
+    </w:p>
+    <w:p>
+      <w:pPr>
+        <w:pStyle w:val="ListParagraph"/>
+        <w:numPr>
+          <w:ilvl w:val="0"/>
+          <w:numId w:val="3"/>
+        </w:numPr>
+        <w:spacing w:line="276" w:lineRule="auto"/>
+        <w:rPr>
+          <w:rFonts w:ascii="Arial" w:eastAsia="Times New Roman" w:hAnsi="Arial" w:cs="Times New Roman"/>
+          <w:color w:val="202124"/>
+          <w:shd w:val="clear" w:color="auto" w:fill="FFFFFF"/>
+        </w:rPr>
+      </w:pPr>
+      <w:r>
+        <w:rPr>
+          <w:rFonts w:ascii="Arial" w:eastAsia="Times New Roman" w:hAnsi="Arial" w:cs="Times New Roman"/>
+          <w:color w:val="202124"/>
+          <w:shd w:val="clear" w:color="auto" w:fill="FFFFFF"/>
+        </w:rPr>
+        <w:t>TensorFlow, as the name indicates, is a framework to define and run computations involving tensors</w:t>
+      </w:r>
+    </w:p>
+    <w:p>
+      <w:pPr>
+        <w:pStyle w:val="ListParagraph"/>
+        <w:numPr>
+          <w:ilvl w:val="0"/>
+          <w:numId w:val="3"/>
+        </w:numPr>
+        <w:spacing w:line="276" w:lineRule="auto"/>
+        <w:rPr>
+          <w:rFonts w:ascii="Arial" w:eastAsia="Times New Roman" w:hAnsi="Arial" w:cs="Times New Roman"/>
+          <w:color w:val="202124"/>
+          <w:shd w:val="clear" w:color="auto" w:fill="FFFFFF"/>
+        </w:rPr>
+      </w:pPr>
+      <w:r>
+        <w:rPr>
+          <w:rFonts w:ascii="Arial" w:eastAsia="Times New Roman" w:hAnsi="Arial" w:cs="Times New Roman"/>
+          <w:color w:val="202124"/>
+          <w:shd w:val="clear" w:color="auto" w:fill="FFFFFF"/>
+        </w:rPr>
+        <w:t>A tensor is a generalization of vectors and matrices to potentially higher dimensions.</w:t>
+      </w:r>
+    </w:p>
+    <w:p>
+      <w:pPr>
+        <w:pStyle w:val="ListParagraph"/>
+        <w:numPr>
+          <w:ilvl w:val="0"/>
+          <w:numId w:val="3"/>
+        </w:numPr>
+        <w:spacing w:line="276" w:lineRule="auto"/>
+      </w:pPr>
+      <w:r>
+        <w:rPr>
+          <w:rFonts w:ascii="Arial" w:hAnsi="Arial" w:cs="Arial"/>
+          <w:color w:val="202124"/>
+          <w:shd w:val="clear" w:color="auto" w:fill="FFFFFF"/>
+        </w:rPr>
+        <w:t> </w:t>
+      </w:r>
+      <w:proofErr w:type="spellStart"/>
+      <w:r>
+        <w:rPr>
+          <w:rFonts w:ascii="Arial" w:hAnsi="Arial" w:cs="Arial"/>
+          <w:color w:val="202124"/>
+          <w:shd w:val="clear" w:color="auto" w:fill="FFFFFF"/>
+        </w:rPr>
+        <w:t>Colab</w:t>
+      </w:r>
+      <w:proofErr w:type="spellEnd"/>
+      <w:r>
+        <w:rPr>
+          <w:rFonts w:ascii="Arial" w:hAnsi="Arial" w:cs="Arial"/>
+          <w:color w:val="202124"/>
+          <w:shd w:val="clear" w:color="auto" w:fill="FFFFFF"/>
+        </w:rPr>
+        <w:t xml:space="preserve"> is Google's version of </w:t>
+      </w:r>
+      <w:proofErr w:type="spellStart"/>
+      <w:r>
+        <w:fldChar w:fldCharType="begin"/>
+      </w:r>
+      <w:r>
+        <w:instrText xml:space="preserve"> HYPERLINK "https://jupyter.org/" </w:instrText>
+      </w:r>
+      <w:r>
+        <w:fldChar w:fldCharType="separate"/>
+      </w:r>
+      <w:r>
+        <w:rPr>
+          <w:rFonts w:ascii="Arial" w:hAnsi="Arial" w:cs="Arial"/>
+          <w:color w:val="1A73E8"/>
+          <w:u w:val="single"/>
+        </w:rPr>
+        <w:t>Jupyter</w:t>
+      </w:r>
+      <w:proofErr w:type="spellEnd"/>
+      <w:r>
+        <w:rPr>
+          <w:rFonts w:ascii="Arial" w:hAnsi="Arial" w:cs="Arial"/>
+          <w:color w:val="1A73E8"/>
+          <w:u w:val="single"/>
+        </w:rPr>
+        <w:t xml:space="preserve"> Notebook</w:t>
+      </w:r>
+      <w:r>
+        <w:fldChar w:fldCharType="end"/>
+      </w:r>
+      <w:r>
+        <w:rPr>
+          <w:rFonts w:ascii="Arial" w:hAnsi="Arial" w:cs="Arial"/>
+          <w:color w:val="202124"/>
+          <w:shd w:val="clear" w:color="auto" w:fill="FFFFFF"/>
+        </w:rPr>
+        <w:t>.</w:t>
+      </w:r>
+    </w:p>
+    <w:p>
+      <w:pPr>
+        <w:pStyle w:val="ListParagraph"/>
+        <w:spacing w:line="276" w:lineRule="auto"/>
+        <w:rPr>
+          <w:rFonts w:ascii="Arial" w:eastAsia="Times New Roman" w:hAnsi="Arial" w:cs="Times New Roman"/>
+          <w:color w:val="202124"/>
+          <w:shd w:val="clear" w:color="auto" w:fill="FFFFFF"/>
+        </w:rPr>
+      </w:pPr>
+    </w:p>
+    <w:p>
+      <w:pPr>
+        <w:pStyle w:val="ListParagraph"/>
+        <w:numPr>
+          <w:ilvl w:val="0"/>
+          <w:numId w:val="3"/>
+        </w:numPr>
+        <w:spacing w:line="276" w:lineRule="auto"/>
+        <w:rPr>
+          <w:rFonts w:ascii="Arial" w:eastAsia="Times New Roman" w:hAnsi="Arial" w:cs="Arial"/>
+          <w:b/>
+          <w:bCs/>
+          <w:color w:val="01579B"/>
+          <w:shd w:val="clear" w:color="auto" w:fill="E1F5FE"/>
+        </w:rPr>
+      </w:pPr>
+      <w:proofErr w:type="spellStart"/>
+      <w:r>
+        <w:rPr>
+          <w:rFonts w:ascii="Arial" w:eastAsia="Times New Roman" w:hAnsi="Arial" w:cs="Arial"/>
+          <w:b/>
+          <w:bCs/>
+          <w:color w:val="01579B"/>
+          <w:shd w:val="clear" w:color="auto" w:fill="E1F5FE"/>
+        </w:rPr>
+        <w:t>Tensorflow</w:t>
+      </w:r>
+      <w:proofErr w:type="spellEnd"/>
+      <w:r>
+        <w:rPr>
+          <w:rFonts w:ascii="Arial" w:eastAsia="Times New Roman" w:hAnsi="Arial" w:cs="Arial"/>
+          <w:b/>
+          <w:bCs/>
+          <w:color w:val="01579B"/>
+          <w:shd w:val="clear" w:color="auto" w:fill="E1F5FE"/>
+        </w:rPr>
+        <w:t xml:space="preserve"> vs </w:t>
+      </w:r>
+      <w:proofErr w:type="spellStart"/>
+      <w:r>
+        <w:rPr>
+          <w:rFonts w:ascii="Arial" w:eastAsia="Times New Roman" w:hAnsi="Arial" w:cs="Arial"/>
+          <w:b/>
+          <w:bCs/>
+          <w:color w:val="01579B"/>
+          <w:shd w:val="clear" w:color="auto" w:fill="E1F5FE"/>
+        </w:rPr>
+        <w:t>Keras</w:t>
+      </w:r>
+      <w:proofErr w:type="spellEnd"/>
+    </w:p>
+    <w:p>
+      <w:pPr>
+        <w:pStyle w:val="ListParagraph"/>
+        <w:rPr>
+          <w:rFonts w:ascii="Arial" w:eastAsia="Times New Roman" w:hAnsi="Arial" w:cs="Arial"/>
+          <w:b/>
+          <w:bCs/>
+          <w:color w:val="01579B"/>
+          <w:shd w:val="clear" w:color="auto" w:fill="E1F5FE"/>
+        </w:rPr>
+      </w:pPr>
+    </w:p>
+    <w:p>
+      <w:pPr>
+        <w:pStyle w:val="ListParagraph"/>
+        <w:spacing w:line="276" w:lineRule="auto"/>
+        <w:rPr>
+          <w:rFonts w:ascii="Arial" w:eastAsia="Times New Roman" w:hAnsi="Arial" w:cs="Times New Roman"/>
+          <w:color w:val="202124"/>
+          <w:shd w:val="clear" w:color="auto" w:fill="FFFFFF"/>
+        </w:rPr>
+      </w:pPr>
+      <w:r>
+        <w:rPr>
+          <w:rFonts w:ascii="Arial" w:eastAsia="Times New Roman" w:hAnsi="Arial" w:cs="Arial"/>
+          <w:b/>
+          <w:bCs/>
+          <w:color w:val="01579B"/>
+          <w:shd w:val="clear" w:color="auto" w:fill="E1F5FE"/>
+        </w:rPr>
+        <w:t xml:space="preserve">TensorFlow </w:t>
+      </w:r>
+      <w:r>
+        <w:rPr>
+          <w:rFonts w:ascii="Arial" w:eastAsia="Times New Roman" w:hAnsi="Arial" w:cs="Times New Roman"/>
+          <w:color w:val="202124"/>
+          <w:shd w:val="clear" w:color="auto" w:fill="FFFFFF"/>
+        </w:rPr>
+        <w:t>is an end-to-end open source platform for machine learning. It’s a comprehensive and flexible ecosystem of tools, libraries and other resources that provide workflows with high-level APIs.</w:t>
+      </w:r>
+    </w:p>
+    <w:p>
+      <w:pPr>
+        <w:pStyle w:val="ListParagraph"/>
+        <w:spacing w:line="276" w:lineRule="auto"/>
+        <w:rPr>
+          <w:rFonts w:ascii="Arial" w:eastAsia="Times New Roman" w:hAnsi="Arial" w:cs="Times New Roman"/>
+          <w:color w:val="202124"/>
+          <w:shd w:val="clear" w:color="auto" w:fill="FFFFFF"/>
+        </w:rPr>
+      </w:pPr>
+    </w:p>
+    <w:p>
+      <w:pPr>
+        <w:pStyle w:val="ListParagraph"/>
+        <w:spacing w:line="276" w:lineRule="auto"/>
+        <w:rPr>
+          <w:rFonts w:ascii="Arial" w:eastAsia="Times New Roman" w:hAnsi="Arial" w:cs="Times New Roman"/>
+          <w:color w:val="202124"/>
+          <w:shd w:val="clear" w:color="auto" w:fill="FFFFFF"/>
+        </w:rPr>
+      </w:pPr>
+      <w:proofErr w:type="spellStart"/>
+      <w:r>
+        <w:rPr>
+          <w:rFonts w:ascii="Arial" w:eastAsia="Times New Roman" w:hAnsi="Arial" w:cs="Arial"/>
+          <w:b/>
+          <w:bCs/>
+          <w:color w:val="01579B"/>
+          <w:shd w:val="clear" w:color="auto" w:fill="E1F5FE"/>
+        </w:rPr>
+        <w:t>Keras</w:t>
+      </w:r>
+      <w:proofErr w:type="spellEnd"/>
+      <w:r>
+        <w:rPr>
+          <w:rFonts w:ascii="Arial" w:eastAsia="Times New Roman" w:hAnsi="Arial" w:cs="Times New Roman"/>
+          <w:color w:val="202124"/>
+          <w:shd w:val="clear" w:color="auto" w:fill="FFFFFF"/>
+        </w:rPr>
+        <w:t xml:space="preserve">, on the other hand, is a high-level neural networks library which is running on the top of TensorFlow, CNTK, and Theano. Using </w:t>
+      </w:r>
+      <w:proofErr w:type="spellStart"/>
+      <w:r>
+        <w:rPr>
+          <w:rFonts w:ascii="Arial" w:eastAsia="Times New Roman" w:hAnsi="Arial" w:cs="Times New Roman"/>
+          <w:color w:val="202124"/>
+          <w:shd w:val="clear" w:color="auto" w:fill="FFFFFF"/>
+        </w:rPr>
+        <w:t>Keras</w:t>
+      </w:r>
+      <w:proofErr w:type="spellEnd"/>
+      <w:r>
+        <w:rPr>
+          <w:rFonts w:ascii="Arial" w:eastAsia="Times New Roman" w:hAnsi="Arial" w:cs="Times New Roman"/>
+          <w:color w:val="202124"/>
+          <w:shd w:val="clear" w:color="auto" w:fill="FFFFFF"/>
+        </w:rPr>
+        <w:t xml:space="preserve"> in deep learning allows for easy and fast prototyping as well as running seamlessly on CPU and GPU. This framework is written in Python code which is easy to debug and allows ease for extensibility</w:t>
+      </w:r>
+      <w:r>
+        <w:rPr>
+          <w:rFonts w:ascii="Arial" w:eastAsia="Times New Roman" w:hAnsi="Arial" w:cs="Times New Roman"/>
+          <w:color w:val="202124"/>
+          <w:shd w:val="clear" w:color="auto" w:fill="FFFFFF"/>
+        </w:rPr>
+        <w:t>.</w:t>
+      </w:r>
+    </w:p>
+    <w:p>
+      <w:pPr>
+        <w:pStyle w:val="ListParagraph"/>
+        <w:spacing w:line="276" w:lineRule="auto"/>
+        <w:rPr>
+          <w:rFonts w:ascii="Arial" w:eastAsia="Times New Roman" w:hAnsi="Arial" w:cs="Times New Roman"/>
+          <w:color w:val="202124"/>
+          <w:shd w:val="clear" w:color="auto" w:fill="FFFFFF"/>
+        </w:rPr>
+      </w:pPr>
+    </w:p>
+    <w:p>
+      <w:pPr>
+        <w:pStyle w:val="ListParagraph"/>
+        <w:spacing w:line="276" w:lineRule="auto"/>
+        <w:rPr>
+          <w:rFonts w:ascii="Arial" w:eastAsia="Times New Roman" w:hAnsi="Arial" w:cs="Times New Roman"/>
+          <w:color w:val="202124"/>
+          <w:shd w:val="clear" w:color="auto" w:fill="FFFFFF"/>
+        </w:rPr>
+      </w:pPr>
+      <w:r>
+        <w:rPr>
+          <w:rFonts w:ascii="Arial" w:eastAsia="Times New Roman" w:hAnsi="Arial" w:cs="Times New Roman"/>
+          <w:color w:val="202124"/>
+          <w:shd w:val="clear" w:color="auto" w:fill="FFFFFF"/>
+        </w:rPr>
+        <w:lastRenderedPageBreak/>
+        <w:t xml:space="preserve">There are several differences between these two frameworks. </w:t>
+      </w:r>
+      <w:proofErr w:type="spellStart"/>
+      <w:r>
+        <w:rPr>
+          <w:rFonts w:ascii="Arial" w:eastAsia="Times New Roman" w:hAnsi="Arial" w:cs="Times New Roman"/>
+          <w:color w:val="202124"/>
+          <w:shd w:val="clear" w:color="auto" w:fill="FFFFFF"/>
+        </w:rPr>
+        <w:t>Keras</w:t>
+      </w:r>
+      <w:proofErr w:type="spellEnd"/>
+      <w:r>
+        <w:rPr>
+          <w:rFonts w:ascii="Arial" w:eastAsia="Times New Roman" w:hAnsi="Arial" w:cs="Times New Roman"/>
+          <w:color w:val="202124"/>
+          <w:shd w:val="clear" w:color="auto" w:fill="FFFFFF"/>
+        </w:rPr>
+        <w:t xml:space="preserve"> is a neural network library while TensorFlow is the open source library for a number of various tasks in machine learning. TensorFlow provides both high-level and low-level APIs while </w:t>
+      </w:r>
+      <w:proofErr w:type="spellStart"/>
+      <w:r>
+        <w:rPr>
+          <w:rFonts w:ascii="Arial" w:eastAsia="Times New Roman" w:hAnsi="Arial" w:cs="Times New Roman"/>
+          <w:color w:val="202124"/>
+          <w:shd w:val="clear" w:color="auto" w:fill="FFFFFF"/>
+        </w:rPr>
+        <w:t>Keras</w:t>
+      </w:r>
+      <w:proofErr w:type="spellEnd"/>
+      <w:r>
+        <w:rPr>
+          <w:rFonts w:ascii="Arial" w:eastAsia="Times New Roman" w:hAnsi="Arial" w:cs="Times New Roman"/>
+          <w:color w:val="202124"/>
+          <w:shd w:val="clear" w:color="auto" w:fill="FFFFFF"/>
+        </w:rPr>
+        <w:t xml:space="preserve"> provides only high-level APIs.</w:t>
+      </w:r>
+    </w:p>
+    <w:p>
+      <w:pPr>
+        <w:spacing w:line="276" w:lineRule="auto"/>
+        <w:rPr>
+          <w:rFonts w:ascii="Arial" w:hAnsi="Arial"/>
+          <w:color w:val="202124"/>
+          <w:shd w:val="clear" w:color="auto" w:fill="FFFFFF"/>
+        </w:rPr>
+      </w:pPr>
+    </w:p>
+    <w:p>
+      <w:pPr>
+        <w:spacing w:line="276" w:lineRule="auto"/>
+        <w:rPr>
+          <w:rFonts w:ascii="Arial" w:hAnsi="Arial"/>
+          <w:color w:val="202124"/>
+          <w:shd w:val="clear" w:color="auto" w:fill="FFFFFF"/>
+        </w:rPr>
+      </w:pPr>
+    </w:p>
+    <w:p>
+      <w:pPr>
+        <w:spacing w:line="276" w:lineRule="auto"/>
+        <w:rPr>
+          <w:rFonts w:ascii="Arial" w:hAnsi="Arial"/>
+          <w:color w:val="202124"/>
+          <w:shd w:val="clear" w:color="auto" w:fill="FFFFFF"/>
+        </w:rPr>
+      </w:pPr>
+    </w:p>
+    <w:p>
+      <w:pPr>
+        <w:spacing w:line="276" w:lineRule="auto"/>
+        <w:rPr>
+          <w:rFonts w:ascii="Arial" w:hAnsi="Arial"/>
+          <w:color w:val="202124"/>
+          <w:shd w:val="clear" w:color="auto" w:fill="FFFFFF"/>
+        </w:rPr>
+      </w:pPr>
+    </w:p>
+    <w:p>
+      <w:pPr>
+        <w:spacing w:line="276" w:lineRule="auto"/>
+        <w:rPr>
+          <w:rFonts w:ascii="Arial" w:hAnsi="Arial"/>
+          <w:color w:val="202124"/>
+          <w:shd w:val="clear" w:color="auto" w:fill="FFFFFF"/>
+        </w:rPr>
+      </w:pPr>
+    </w:p>
+    <w:p>
+      <w:pPr>
+        <w:spacing w:line="276" w:lineRule="auto"/>
+        <w:rPr>
+          <w:rFonts w:ascii="Arial" w:hAnsi="Arial"/>
+          <w:color w:val="202124"/>
+          <w:shd w:val="clear" w:color="auto" w:fill="FFFFFF"/>
+        </w:rPr>
+      </w:pPr>
+    </w:p>
+    <w:p>
+      <w:pPr>
+        <w:spacing w:line="276" w:lineRule="auto"/>
+        <w:rPr>
+          <w:rFonts w:ascii="Arial" w:hAnsi="Arial"/>
+          <w:color w:val="202124"/>
+          <w:shd w:val="clear" w:color="auto" w:fill="FFFFFF"/>
+        </w:rPr>
+      </w:pPr>
+    </w:p>
+    <w:p>
+      <w:pPr>
+        <w:spacing w:line="276" w:lineRule="auto"/>
+        <w:rPr>
+          <w:rFonts w:ascii="Arial" w:hAnsi="Arial"/>
+          <w:color w:val="202124"/>
+          <w:shd w:val="clear" w:color="auto" w:fill="FFFFFF"/>
+        </w:rPr>
       </w:pPr>
     </w:p>
     <w:sectPr>
@@ -451,7 +2886,7 @@
   <w:abstractNum w:abstractNumId="0" w15:restartNumberingAfterBreak="0">
     <w:nsid w:val="02051AE4"/>
     <w:multiLevelType w:val="hybridMultilevel"/>
-    <w:tmpl w:val="BA7CAF62"/>
+    <w:tmpl w:val="3DE28E96"/>
     <w:lvl w:ilvl="0" w:tplc="04090001">
       <w:start w:val="1"/>
       <w:numFmt w:val="bullet"/>
@@ -464,16 +2899,16 @@
         <w:rFonts w:ascii="Symbol" w:hAnsi="Symbol" w:cs="Symbol" w:hint="default"/>
       </w:rPr>
     </w:lvl>
-    <w:lvl w:ilvl="1" w:tplc="04090003" w:tentative="1">
-      <w:start w:val="1"/>
-      <w:numFmt w:val="bullet"/>
-      <w:lvlText w:val="o"/>
+    <w:lvl w:ilvl="1" w:tplc="380A3FA0">
+      <w:start w:val="1"/>
+      <w:numFmt w:val="bullet"/>
+      <w:lvlText w:val=""/>
       <w:lvlJc w:val="left"/>
       <w:pPr>
         <w:ind w:left="1440" w:hanging="360"/>
       </w:pPr>
       <w:rPr>
-        <w:rFonts w:ascii="Courier New" w:hAnsi="Courier New" w:cs="Courier New" w:hint="default"/>
+        <w:rFonts w:ascii="Symbol" w:hAnsi="Symbol" w:cs="Symbol" w:hint="default"/>
       </w:rPr>
     </w:lvl>
     <w:lvl w:ilvl="2" w:tplc="04090005" w:tentative="1">
@@ -562,6 +2997,571 @@
     </w:lvl>
   </w:abstractNum>
   <w:abstractNum w:abstractNumId="1" w15:restartNumberingAfterBreak="0">
+    <w:nsid w:val="04724B5B"/>
+    <w:multiLevelType w:val="hybridMultilevel"/>
+    <w:tmpl w:val="316E9818"/>
+    <w:lvl w:ilvl="0" w:tplc="04090001">
+      <w:start w:val="1"/>
+      <w:numFmt w:val="bullet"/>
+      <w:lvlText w:val=""/>
+      <w:lvlJc w:val="left"/>
+      <w:pPr>
+        <w:ind w:left="720" w:hanging="360"/>
+      </w:pPr>
+      <w:rPr>
+        <w:rFonts w:ascii="Symbol" w:hAnsi="Symbol" w:cs="Symbol" w:hint="default"/>
+      </w:rPr>
+    </w:lvl>
+    <w:lvl w:ilvl="1" w:tplc="04090003" w:tentative="1">
+      <w:start w:val="1"/>
+      <w:numFmt w:val="bullet"/>
+      <w:lvlText w:val="o"/>
+      <w:lvlJc w:val="left"/>
+      <w:pPr>
+        <w:ind w:left="1440" w:hanging="360"/>
+      </w:pPr>
+      <w:rPr>
+        <w:rFonts w:ascii="Courier New" w:hAnsi="Courier New" w:cs="Courier New" w:hint="default"/>
+      </w:rPr>
+    </w:lvl>
+    <w:lvl w:ilvl="2" w:tplc="04090005" w:tentative="1">
+      <w:start w:val="1"/>
+      <w:numFmt w:val="bullet"/>
+      <w:lvlText w:val=""/>
+      <w:lvlJc w:val="left"/>
+      <w:pPr>
+        <w:ind w:left="2160" w:hanging="360"/>
+      </w:pPr>
+      <w:rPr>
+        <w:rFonts w:ascii="Wingdings" w:hAnsi="Wingdings" w:cs="Wingdings" w:hint="default"/>
+      </w:rPr>
+    </w:lvl>
+    <w:lvl w:ilvl="3" w:tplc="04090001" w:tentative="1">
+      <w:start w:val="1"/>
+      <w:numFmt w:val="bullet"/>
+      <w:lvlText w:val=""/>
+      <w:lvlJc w:val="left"/>
+      <w:pPr>
+        <w:ind w:left="2880" w:hanging="360"/>
+      </w:pPr>
+      <w:rPr>
+        <w:rFonts w:ascii="Symbol" w:hAnsi="Symbol" w:cs="Symbol" w:hint="default"/>
+      </w:rPr>
+    </w:lvl>
+    <w:lvl w:ilvl="4" w:tplc="04090003" w:tentative="1">
+      <w:start w:val="1"/>
+      <w:numFmt w:val="bullet"/>
+      <w:lvlText w:val="o"/>
+      <w:lvlJc w:val="left"/>
+      <w:pPr>
+        <w:ind w:left="3600" w:hanging="360"/>
+      </w:pPr>
+      <w:rPr>
+        <w:rFonts w:ascii="Courier New" w:hAnsi="Courier New" w:cs="Courier New" w:hint="default"/>
+      </w:rPr>
+    </w:lvl>
+    <w:lvl w:ilvl="5" w:tplc="04090005" w:tentative="1">
+      <w:start w:val="1"/>
+      <w:numFmt w:val="bullet"/>
+      <w:lvlText w:val=""/>
+      <w:lvlJc w:val="left"/>
+      <w:pPr>
+        <w:ind w:left="4320" w:hanging="360"/>
+      </w:pPr>
+      <w:rPr>
+        <w:rFonts w:ascii="Wingdings" w:hAnsi="Wingdings" w:cs="Wingdings" w:hint="default"/>
+      </w:rPr>
+    </w:lvl>
+    <w:lvl w:ilvl="6" w:tplc="04090001" w:tentative="1">
+      <w:start w:val="1"/>
+      <w:numFmt w:val="bullet"/>
+      <w:lvlText w:val=""/>
+      <w:lvlJc w:val="left"/>
+      <w:pPr>
+        <w:ind w:left="5040" w:hanging="360"/>
+      </w:pPr>
+      <w:rPr>
+        <w:rFonts w:ascii="Symbol" w:hAnsi="Symbol" w:cs="Symbol" w:hint="default"/>
+      </w:rPr>
+    </w:lvl>
+    <w:lvl w:ilvl="7" w:tplc="04090003" w:tentative="1">
+      <w:start w:val="1"/>
+      <w:numFmt w:val="bullet"/>
+      <w:lvlText w:val="o"/>
+      <w:lvlJc w:val="left"/>
+      <w:pPr>
+        <w:ind w:left="5760" w:hanging="360"/>
+      </w:pPr>
+      <w:rPr>
+        <w:rFonts w:ascii="Courier New" w:hAnsi="Courier New" w:cs="Courier New" w:hint="default"/>
+      </w:rPr>
+    </w:lvl>
+    <w:lvl w:ilvl="8" w:tplc="04090005" w:tentative="1">
+      <w:start w:val="1"/>
+      <w:numFmt w:val="bullet"/>
+      <w:lvlText w:val=""/>
+      <w:lvlJc w:val="left"/>
+      <w:pPr>
+        <w:ind w:left="6480" w:hanging="360"/>
+      </w:pPr>
+      <w:rPr>
+        <w:rFonts w:ascii="Wingdings" w:hAnsi="Wingdings" w:cs="Wingdings" w:hint="default"/>
+      </w:rPr>
+    </w:lvl>
+  </w:abstractNum>
+  <w:abstractNum w:abstractNumId="2" w15:restartNumberingAfterBreak="0">
+    <w:nsid w:val="109852A9"/>
+    <w:multiLevelType w:val="hybridMultilevel"/>
+    <w:tmpl w:val="A59A8F58"/>
+    <w:lvl w:ilvl="0" w:tplc="04090001">
+      <w:start w:val="1"/>
+      <w:numFmt w:val="bullet"/>
+      <w:lvlText w:val=""/>
+      <w:lvlJc w:val="left"/>
+      <w:pPr>
+        <w:ind w:left="720" w:hanging="360"/>
+      </w:pPr>
+      <w:rPr>
+        <w:rFonts w:ascii="Symbol" w:hAnsi="Symbol" w:cs="Symbol" w:hint="default"/>
+      </w:rPr>
+    </w:lvl>
+    <w:lvl w:ilvl="1" w:tplc="04090003" w:tentative="1">
+      <w:start w:val="1"/>
+      <w:numFmt w:val="bullet"/>
+      <w:lvlText w:val="o"/>
+      <w:lvlJc w:val="left"/>
+      <w:pPr>
+        <w:ind w:left="1440" w:hanging="360"/>
+      </w:pPr>
+      <w:rPr>
+        <w:rFonts w:ascii="Courier New" w:hAnsi="Courier New" w:cs="Courier New" w:hint="default"/>
+      </w:rPr>
+    </w:lvl>
+    <w:lvl w:ilvl="2" w:tplc="04090005" w:tentative="1">
+      <w:start w:val="1"/>
+      <w:numFmt w:val="bullet"/>
+      <w:lvlText w:val=""/>
+      <w:lvlJc w:val="left"/>
+      <w:pPr>
+        <w:ind w:left="2160" w:hanging="360"/>
+      </w:pPr>
+      <w:rPr>
+        <w:rFonts w:ascii="Wingdings" w:hAnsi="Wingdings" w:cs="Wingdings" w:hint="default"/>
+      </w:rPr>
+    </w:lvl>
+    <w:lvl w:ilvl="3" w:tplc="04090001" w:tentative="1">
+      <w:start w:val="1"/>
+      <w:numFmt w:val="bullet"/>
+      <w:lvlText w:val=""/>
+      <w:lvlJc w:val="left"/>
+      <w:pPr>
+        <w:ind w:left="2880" w:hanging="360"/>
+      </w:pPr>
+      <w:rPr>
+        <w:rFonts w:ascii="Symbol" w:hAnsi="Symbol" w:cs="Symbol" w:hint="default"/>
+      </w:rPr>
+    </w:lvl>
+    <w:lvl w:ilvl="4" w:tplc="04090003" w:tentative="1">
+      <w:start w:val="1"/>
+      <w:numFmt w:val="bullet"/>
+      <w:lvlText w:val="o"/>
+      <w:lvlJc w:val="left"/>
+      <w:pPr>
+        <w:ind w:left="3600" w:hanging="360"/>
+      </w:pPr>
+      <w:rPr>
+        <w:rFonts w:ascii="Courier New" w:hAnsi="Courier New" w:cs="Courier New" w:hint="default"/>
+      </w:rPr>
+    </w:lvl>
+    <w:lvl w:ilvl="5" w:tplc="04090005" w:tentative="1">
+      <w:start w:val="1"/>
+      <w:numFmt w:val="bullet"/>
+      <w:lvlText w:val=""/>
+      <w:lvlJc w:val="left"/>
+      <w:pPr>
+        <w:ind w:left="4320" w:hanging="360"/>
+      </w:pPr>
+      <w:rPr>
+        <w:rFonts w:ascii="Wingdings" w:hAnsi="Wingdings" w:cs="Wingdings" w:hint="default"/>
+      </w:rPr>
+    </w:lvl>
+    <w:lvl w:ilvl="6" w:tplc="04090001" w:tentative="1">
+      <w:start w:val="1"/>
+      <w:numFmt w:val="bullet"/>
+      <w:lvlText w:val=""/>
+      <w:lvlJc w:val="left"/>
+      <w:pPr>
+        <w:ind w:left="5040" w:hanging="360"/>
+      </w:pPr>
+      <w:rPr>
+        <w:rFonts w:ascii="Symbol" w:hAnsi="Symbol" w:cs="Symbol" w:hint="default"/>
+      </w:rPr>
+    </w:lvl>
+    <w:lvl w:ilvl="7" w:tplc="04090003" w:tentative="1">
+      <w:start w:val="1"/>
+      <w:numFmt w:val="bullet"/>
+      <w:lvlText w:val="o"/>
+      <w:lvlJc w:val="left"/>
+      <w:pPr>
+        <w:ind w:left="5760" w:hanging="360"/>
+      </w:pPr>
+      <w:rPr>
+        <w:rFonts w:ascii="Courier New" w:hAnsi="Courier New" w:cs="Courier New" w:hint="default"/>
+      </w:rPr>
+    </w:lvl>
+    <w:lvl w:ilvl="8" w:tplc="04090005" w:tentative="1">
+      <w:start w:val="1"/>
+      <w:numFmt w:val="bullet"/>
+      <w:lvlText w:val=""/>
+      <w:lvlJc w:val="left"/>
+      <w:pPr>
+        <w:ind w:left="6480" w:hanging="360"/>
+      </w:pPr>
+      <w:rPr>
+        <w:rFonts w:ascii="Wingdings" w:hAnsi="Wingdings" w:cs="Wingdings" w:hint="default"/>
+      </w:rPr>
+    </w:lvl>
+  </w:abstractNum>
+  <w:abstractNum w:abstractNumId="3" w15:restartNumberingAfterBreak="0">
+    <w:nsid w:val="13C6527F"/>
+    <w:multiLevelType w:val="hybridMultilevel"/>
+    <w:tmpl w:val="6C7C51FC"/>
+    <w:lvl w:ilvl="0" w:tplc="04090001">
+      <w:start w:val="1"/>
+      <w:numFmt w:val="bullet"/>
+      <w:lvlText w:val=""/>
+      <w:lvlJc w:val="left"/>
+      <w:pPr>
+        <w:ind w:left="720" w:hanging="360"/>
+      </w:pPr>
+      <w:rPr>
+        <w:rFonts w:ascii="Symbol" w:hAnsi="Symbol" w:cs="Symbol" w:hint="default"/>
+      </w:rPr>
+    </w:lvl>
+    <w:lvl w:ilvl="1" w:tplc="380A3FA0">
+      <w:start w:val="1"/>
+      <w:numFmt w:val="bullet"/>
+      <w:lvlText w:val=""/>
+      <w:lvlJc w:val="left"/>
+      <w:pPr>
+        <w:ind w:left="2880" w:hanging="360"/>
+      </w:pPr>
+      <w:rPr>
+        <w:rFonts w:ascii="Symbol" w:hAnsi="Symbol" w:cs="Symbol" w:hint="default"/>
+      </w:rPr>
+    </w:lvl>
+    <w:lvl w:ilvl="2" w:tplc="04090005" w:tentative="1">
+      <w:start w:val="1"/>
+      <w:numFmt w:val="bullet"/>
+      <w:lvlText w:val=""/>
+      <w:lvlJc w:val="left"/>
+      <w:pPr>
+        <w:ind w:left="3600" w:hanging="360"/>
+      </w:pPr>
+      <w:rPr>
+        <w:rFonts w:ascii="Wingdings" w:hAnsi="Wingdings" w:cs="Wingdings" w:hint="default"/>
+      </w:rPr>
+    </w:lvl>
+    <w:lvl w:ilvl="3" w:tplc="04090001" w:tentative="1">
+      <w:start w:val="1"/>
+      <w:numFmt w:val="bullet"/>
+      <w:lvlText w:val=""/>
+      <w:lvlJc w:val="left"/>
+      <w:pPr>
+        <w:ind w:left="4320" w:hanging="360"/>
+      </w:pPr>
+      <w:rPr>
+        <w:rFonts w:ascii="Symbol" w:hAnsi="Symbol" w:cs="Symbol" w:hint="default"/>
+      </w:rPr>
+    </w:lvl>
+    <w:lvl w:ilvl="4" w:tplc="04090003" w:tentative="1">
+      <w:start w:val="1"/>
+      <w:numFmt w:val="bullet"/>
+      <w:lvlText w:val="o"/>
+      <w:lvlJc w:val="left"/>
+      <w:pPr>
+        <w:ind w:left="5040" w:hanging="360"/>
+      </w:pPr>
+      <w:rPr>
+        <w:rFonts w:ascii="Courier New" w:hAnsi="Courier New" w:cs="Courier New" w:hint="default"/>
+      </w:rPr>
+    </w:lvl>
+    <w:lvl w:ilvl="5" w:tplc="04090005" w:tentative="1">
+      <w:start w:val="1"/>
+      <w:numFmt w:val="bullet"/>
+      <w:lvlText w:val=""/>
+      <w:lvlJc w:val="left"/>
+      <w:pPr>
+        <w:ind w:left="5760" w:hanging="360"/>
+      </w:pPr>
+      <w:rPr>
+        <w:rFonts w:ascii="Wingdings" w:hAnsi="Wingdings" w:cs="Wingdings" w:hint="default"/>
+      </w:rPr>
+    </w:lvl>
+    <w:lvl w:ilvl="6" w:tplc="04090001" w:tentative="1">
+      <w:start w:val="1"/>
+      <w:numFmt w:val="bullet"/>
+      <w:lvlText w:val=""/>
+      <w:lvlJc w:val="left"/>
+      <w:pPr>
+        <w:ind w:left="6480" w:hanging="360"/>
+      </w:pPr>
+      <w:rPr>
+        <w:rFonts w:ascii="Symbol" w:hAnsi="Symbol" w:cs="Symbol" w:hint="default"/>
+      </w:rPr>
+    </w:lvl>
+    <w:lvl w:ilvl="7" w:tplc="04090003" w:tentative="1">
+      <w:start w:val="1"/>
+      <w:numFmt w:val="bullet"/>
+      <w:lvlText w:val="o"/>
+      <w:lvlJc w:val="left"/>
+      <w:pPr>
+        <w:ind w:left="7200" w:hanging="360"/>
+      </w:pPr>
+      <w:rPr>
+        <w:rFonts w:ascii="Courier New" w:hAnsi="Courier New" w:cs="Courier New" w:hint="default"/>
+      </w:rPr>
+    </w:lvl>
+    <w:lvl w:ilvl="8" w:tplc="04090005" w:tentative="1">
+      <w:start w:val="1"/>
+      <w:numFmt w:val="bullet"/>
+      <w:lvlText w:val=""/>
+      <w:lvlJc w:val="left"/>
+      <w:pPr>
+        <w:ind w:left="7920" w:hanging="360"/>
+      </w:pPr>
+      <w:rPr>
+        <w:rFonts w:ascii="Wingdings" w:hAnsi="Wingdings" w:cs="Wingdings" w:hint="default"/>
+      </w:rPr>
+    </w:lvl>
+  </w:abstractNum>
+  <w:abstractNum w:abstractNumId="4" w15:restartNumberingAfterBreak="0">
+    <w:nsid w:val="163069A9"/>
+    <w:multiLevelType w:val="hybridMultilevel"/>
+    <w:tmpl w:val="8098DF4C"/>
+    <w:lvl w:ilvl="0" w:tplc="04090001">
+      <w:start w:val="1"/>
+      <w:numFmt w:val="bullet"/>
+      <w:lvlText w:val=""/>
+      <w:lvlJc w:val="left"/>
+      <w:pPr>
+        <w:ind w:left="720" w:hanging="360"/>
+      </w:pPr>
+      <w:rPr>
+        <w:rFonts w:ascii="Symbol" w:hAnsi="Symbol" w:cs="Symbol" w:hint="default"/>
+      </w:rPr>
+    </w:lvl>
+    <w:lvl w:ilvl="1" w:tplc="04090003" w:tentative="1">
+      <w:start w:val="1"/>
+      <w:numFmt w:val="bullet"/>
+      <w:lvlText w:val="o"/>
+      <w:lvlJc w:val="left"/>
+      <w:pPr>
+        <w:ind w:left="1440" w:hanging="360"/>
+      </w:pPr>
+      <w:rPr>
+        <w:rFonts w:ascii="Courier New" w:hAnsi="Courier New" w:cs="Courier New" w:hint="default"/>
+      </w:rPr>
+    </w:lvl>
+    <w:lvl w:ilvl="2" w:tplc="04090005" w:tentative="1">
+      <w:start w:val="1"/>
+      <w:numFmt w:val="bullet"/>
+      <w:lvlText w:val=""/>
+      <w:lvlJc w:val="left"/>
+      <w:pPr>
+        <w:ind w:left="2160" w:hanging="360"/>
+      </w:pPr>
+      <w:rPr>
+        <w:rFonts w:ascii="Wingdings" w:hAnsi="Wingdings" w:cs="Wingdings" w:hint="default"/>
+      </w:rPr>
+    </w:lvl>
+    <w:lvl w:ilvl="3" w:tplc="04090001" w:tentative="1">
+      <w:start w:val="1"/>
+      <w:numFmt w:val="bullet"/>
+      <w:lvlText w:val=""/>
+      <w:lvlJc w:val="left"/>
+      <w:pPr>
+        <w:ind w:left="2880" w:hanging="360"/>
+      </w:pPr>
+      <w:rPr>
+        <w:rFonts w:ascii="Symbol" w:hAnsi="Symbol" w:cs="Symbol" w:hint="default"/>
+      </w:rPr>
+    </w:lvl>
+    <w:lvl w:ilvl="4" w:tplc="04090003" w:tentative="1">
+      <w:start w:val="1"/>
+      <w:numFmt w:val="bullet"/>
+      <w:lvlText w:val="o"/>
+      <w:lvlJc w:val="left"/>
+      <w:pPr>
+        <w:ind w:left="3600" w:hanging="360"/>
+      </w:pPr>
+      <w:rPr>
+        <w:rFonts w:ascii="Courier New" w:hAnsi="Courier New" w:cs="Courier New" w:hint="default"/>
+      </w:rPr>
+    </w:lvl>
+    <w:lvl w:ilvl="5" w:tplc="04090005" w:tentative="1">
+      <w:start w:val="1"/>
+      <w:numFmt w:val="bullet"/>
+      <w:lvlText w:val=""/>
+      <w:lvlJc w:val="left"/>
+      <w:pPr>
+        <w:ind w:left="4320" w:hanging="360"/>
+      </w:pPr>
+      <w:rPr>
+        <w:rFonts w:ascii="Wingdings" w:hAnsi="Wingdings" w:cs="Wingdings" w:hint="default"/>
+      </w:rPr>
+    </w:lvl>
+    <w:lvl w:ilvl="6" w:tplc="04090001" w:tentative="1">
+      <w:start w:val="1"/>
+      <w:numFmt w:val="bullet"/>
+      <w:lvlText w:val=""/>
+      <w:lvlJc w:val="left"/>
+      <w:pPr>
+        <w:ind w:left="5040" w:hanging="360"/>
+      </w:pPr>
+      <w:rPr>
+        <w:rFonts w:ascii="Symbol" w:hAnsi="Symbol" w:cs="Symbol" w:hint="default"/>
+      </w:rPr>
+    </w:lvl>
+    <w:lvl w:ilvl="7" w:tplc="04090003" w:tentative="1">
+      <w:start w:val="1"/>
+      <w:numFmt w:val="bullet"/>
+      <w:lvlText w:val="o"/>
+      <w:lvlJc w:val="left"/>
+      <w:pPr>
+        <w:ind w:left="5760" w:hanging="360"/>
+      </w:pPr>
+      <w:rPr>
+        <w:rFonts w:ascii="Courier New" w:hAnsi="Courier New" w:cs="Courier New" w:hint="default"/>
+      </w:rPr>
+    </w:lvl>
+    <w:lvl w:ilvl="8" w:tplc="04090005" w:tentative="1">
+      <w:start w:val="1"/>
+      <w:numFmt w:val="bullet"/>
+      <w:lvlText w:val=""/>
+      <w:lvlJc w:val="left"/>
+      <w:pPr>
+        <w:ind w:left="6480" w:hanging="360"/>
+      </w:pPr>
+      <w:rPr>
+        <w:rFonts w:ascii="Wingdings" w:hAnsi="Wingdings" w:cs="Wingdings" w:hint="default"/>
+      </w:rPr>
+    </w:lvl>
+  </w:abstractNum>
+  <w:abstractNum w:abstractNumId="5" w15:restartNumberingAfterBreak="0">
+    <w:nsid w:val="1DBF536E"/>
+    <w:multiLevelType w:val="hybridMultilevel"/>
+    <w:tmpl w:val="80A012EC"/>
+    <w:lvl w:ilvl="0" w:tplc="04090001">
+      <w:start w:val="1"/>
+      <w:numFmt w:val="bullet"/>
+      <w:lvlText w:val=""/>
+      <w:lvlJc w:val="left"/>
+      <w:pPr>
+        <w:ind w:left="720" w:hanging="360"/>
+      </w:pPr>
+      <w:rPr>
+        <w:rFonts w:ascii="Symbol" w:hAnsi="Symbol" w:cs="Symbol" w:hint="default"/>
+      </w:rPr>
+    </w:lvl>
+    <w:lvl w:ilvl="1" w:tplc="04090003" w:tentative="1">
+      <w:start w:val="1"/>
+      <w:numFmt w:val="bullet"/>
+      <w:lvlText w:val="o"/>
+      <w:lvlJc w:val="left"/>
+      <w:pPr>
+        <w:ind w:left="1440" w:hanging="360"/>
+      </w:pPr>
+      <w:rPr>
+        <w:rFonts w:ascii="Courier New" w:hAnsi="Courier New" w:cs="Courier New" w:hint="default"/>
+      </w:rPr>
+    </w:lvl>
+    <w:lvl w:ilvl="2" w:tplc="04090005" w:tentative="1">
+      <w:start w:val="1"/>
+      <w:numFmt w:val="bullet"/>
+      <w:lvlText w:val=""/>
+      <w:lvlJc w:val="left"/>
+      <w:pPr>
+        <w:ind w:left="2160" w:hanging="360"/>
+      </w:pPr>
+      <w:rPr>
+        <w:rFonts w:ascii="Wingdings" w:hAnsi="Wingdings" w:cs="Wingdings" w:hint="default"/>
+      </w:rPr>
+    </w:lvl>
+    <w:lvl w:ilvl="3" w:tplc="04090001" w:tentative="1">
+      <w:start w:val="1"/>
+      <w:numFmt w:val="bullet"/>
+      <w:lvlText w:val=""/>
+      <w:lvlJc w:val="left"/>
+      <w:pPr>
+        <w:ind w:left="2880" w:hanging="360"/>
+      </w:pPr>
+      <w:rPr>
+        <w:rFonts w:ascii="Symbol" w:hAnsi="Symbol" w:cs="Symbol" w:hint="default"/>
+      </w:rPr>
+    </w:lvl>
+    <w:lvl w:ilvl="4" w:tplc="04090003" w:tentative="1">
+      <w:start w:val="1"/>
+      <w:numFmt w:val="bullet"/>
+      <w:lvlText w:val="o"/>
+      <w:lvlJc w:val="left"/>
+      <w:pPr>
+        <w:ind w:left="3600" w:hanging="360"/>
+      </w:pPr>
+      <w:rPr>
+        <w:rFonts w:ascii="Courier New" w:hAnsi="Courier New" w:cs="Courier New" w:hint="default"/>
+      </w:rPr>
+    </w:lvl>
+    <w:lvl w:ilvl="5" w:tplc="04090005" w:tentative="1">
+      <w:start w:val="1"/>
+      <w:numFmt w:val="bullet"/>
+      <w:lvlText w:val=""/>
+      <w:lvlJc w:val="left"/>
+      <w:pPr>
+        <w:ind w:left="4320" w:hanging="360"/>
+      </w:pPr>
+      <w:rPr>
+        <w:rFonts w:ascii="Wingdings" w:hAnsi="Wingdings" w:cs="Wingdings" w:hint="default"/>
+      </w:rPr>
+    </w:lvl>
+    <w:lvl w:ilvl="6" w:tplc="04090001" w:tentative="1">
+      <w:start w:val="1"/>
+      <w:numFmt w:val="bullet"/>
+      <w:lvlText w:val=""/>
+      <w:lvlJc w:val="left"/>
+      <w:pPr>
+        <w:ind w:left="5040" w:hanging="360"/>
+      </w:pPr>
+      <w:rPr>
+        <w:rFonts w:ascii="Symbol" w:hAnsi="Symbol" w:cs="Symbol" w:hint="default"/>
+      </w:rPr>
+    </w:lvl>
+    <w:lvl w:ilvl="7" w:tplc="04090003" w:tentative="1">
+      <w:start w:val="1"/>
+      <w:numFmt w:val="bullet"/>
+      <w:lvlText w:val="o"/>
+      <w:lvlJc w:val="left"/>
+      <w:pPr>
+        <w:ind w:left="5760" w:hanging="360"/>
+      </w:pPr>
+      <w:rPr>
+        <w:rFonts w:ascii="Courier New" w:hAnsi="Courier New" w:cs="Courier New" w:hint="default"/>
+      </w:rPr>
+    </w:lvl>
+    <w:lvl w:ilvl="8" w:tplc="04090005" w:tentative="1">
+      <w:start w:val="1"/>
+      <w:numFmt w:val="bullet"/>
+      <w:lvlText w:val=""/>
+      <w:lvlJc w:val="left"/>
+      <w:pPr>
+        <w:ind w:left="6480" w:hanging="360"/>
+      </w:pPr>
+      <w:rPr>
+        <w:rFonts w:ascii="Wingdings" w:hAnsi="Wingdings" w:cs="Wingdings" w:hint="default"/>
+      </w:rPr>
+    </w:lvl>
+  </w:abstractNum>
+  <w:abstractNum w:abstractNumId="6" w15:restartNumberingAfterBreak="0">
     <w:nsid w:val="2B157550"/>
     <w:multiLevelType w:val="hybridMultilevel"/>
     <w:tmpl w:val="7092F334"/>
@@ -674,11 +3674,606 @@
       </w:rPr>
     </w:lvl>
   </w:abstractNum>
+  <w:abstractNum w:abstractNumId="7" w15:restartNumberingAfterBreak="0">
+    <w:nsid w:val="442621DB"/>
+    <w:multiLevelType w:val="hybridMultilevel"/>
+    <w:tmpl w:val="1BCCA276"/>
+    <w:lvl w:ilvl="0" w:tplc="0E5AD2A4">
+      <w:start w:val="1"/>
+      <w:numFmt w:val="bullet"/>
+      <w:lvlText w:val=""/>
+      <w:lvlJc w:val="left"/>
+      <w:pPr>
+        <w:ind w:left="720" w:hanging="360"/>
+      </w:pPr>
+      <w:rPr>
+        <w:rFonts w:ascii="Symbol" w:hAnsi="Symbol" w:cs="Symbol" w:hint="default"/>
+      </w:rPr>
+    </w:lvl>
+    <w:lvl w:ilvl="1" w:tplc="04090003">
+      <w:start w:val="1"/>
+      <w:numFmt w:val="bullet"/>
+      <w:lvlText w:val="o"/>
+      <w:lvlJc w:val="left"/>
+      <w:pPr>
+        <w:ind w:left="1440" w:hanging="360"/>
+      </w:pPr>
+      <w:rPr>
+        <w:rFonts w:ascii="Courier New" w:hAnsi="Courier New" w:cs="Courier New" w:hint="default"/>
+      </w:rPr>
+    </w:lvl>
+    <w:lvl w:ilvl="2" w:tplc="04090005" w:tentative="1">
+      <w:start w:val="1"/>
+      <w:numFmt w:val="bullet"/>
+      <w:lvlText w:val=""/>
+      <w:lvlJc w:val="left"/>
+      <w:pPr>
+        <w:ind w:left="2160" w:hanging="360"/>
+      </w:pPr>
+      <w:rPr>
+        <w:rFonts w:ascii="Wingdings" w:hAnsi="Wingdings" w:cs="Wingdings" w:hint="default"/>
+      </w:rPr>
+    </w:lvl>
+    <w:lvl w:ilvl="3" w:tplc="04090001" w:tentative="1">
+      <w:start w:val="1"/>
+      <w:numFmt w:val="bullet"/>
+      <w:lvlText w:val=""/>
+      <w:lvlJc w:val="left"/>
+      <w:pPr>
+        <w:ind w:left="2880" w:hanging="360"/>
+      </w:pPr>
+      <w:rPr>
+        <w:rFonts w:ascii="Symbol" w:hAnsi="Symbol" w:cs="Symbol" w:hint="default"/>
+      </w:rPr>
+    </w:lvl>
+    <w:lvl w:ilvl="4" w:tplc="04090003" w:tentative="1">
+      <w:start w:val="1"/>
+      <w:numFmt w:val="bullet"/>
+      <w:lvlText w:val="o"/>
+      <w:lvlJc w:val="left"/>
+      <w:pPr>
+        <w:ind w:left="3600" w:hanging="360"/>
+      </w:pPr>
+      <w:rPr>
+        <w:rFonts w:ascii="Courier New" w:hAnsi="Courier New" w:cs="Courier New" w:hint="default"/>
+      </w:rPr>
+    </w:lvl>
+    <w:lvl w:ilvl="5" w:tplc="04090005" w:tentative="1">
+      <w:start w:val="1"/>
+      <w:numFmt w:val="bullet"/>
+      <w:lvlText w:val=""/>
+      <w:lvlJc w:val="left"/>
+      <w:pPr>
+        <w:ind w:left="4320" w:hanging="360"/>
+      </w:pPr>
+      <w:rPr>
+        <w:rFonts w:ascii="Wingdings" w:hAnsi="Wingdings" w:cs="Wingdings" w:hint="default"/>
+      </w:rPr>
+    </w:lvl>
+    <w:lvl w:ilvl="6" w:tplc="04090001" w:tentative="1">
+      <w:start w:val="1"/>
+      <w:numFmt w:val="bullet"/>
+      <w:lvlText w:val=""/>
+      <w:lvlJc w:val="left"/>
+      <w:pPr>
+        <w:ind w:left="5040" w:hanging="360"/>
+      </w:pPr>
+      <w:rPr>
+        <w:rFonts w:ascii="Symbol" w:hAnsi="Symbol" w:cs="Symbol" w:hint="default"/>
+      </w:rPr>
+    </w:lvl>
+    <w:lvl w:ilvl="7" w:tplc="04090003" w:tentative="1">
+      <w:start w:val="1"/>
+      <w:numFmt w:val="bullet"/>
+      <w:lvlText w:val="o"/>
+      <w:lvlJc w:val="left"/>
+      <w:pPr>
+        <w:ind w:left="5760" w:hanging="360"/>
+      </w:pPr>
+      <w:rPr>
+        <w:rFonts w:ascii="Courier New" w:hAnsi="Courier New" w:cs="Courier New" w:hint="default"/>
+      </w:rPr>
+    </w:lvl>
+    <w:lvl w:ilvl="8" w:tplc="04090005" w:tentative="1">
+      <w:start w:val="1"/>
+      <w:numFmt w:val="bullet"/>
+      <w:lvlText w:val=""/>
+      <w:lvlJc w:val="left"/>
+      <w:pPr>
+        <w:ind w:left="6480" w:hanging="360"/>
+      </w:pPr>
+      <w:rPr>
+        <w:rFonts w:ascii="Wingdings" w:hAnsi="Wingdings" w:cs="Wingdings" w:hint="default"/>
+      </w:rPr>
+    </w:lvl>
+  </w:abstractNum>
+  <w:abstractNum w:abstractNumId="8" w15:restartNumberingAfterBreak="0">
+    <w:nsid w:val="4D032B81"/>
+    <w:multiLevelType w:val="hybridMultilevel"/>
+    <w:tmpl w:val="37BA3BFE"/>
+    <w:lvl w:ilvl="0" w:tplc="04090001">
+      <w:start w:val="1"/>
+      <w:numFmt w:val="bullet"/>
+      <w:lvlText w:val=""/>
+      <w:lvlJc w:val="left"/>
+      <w:pPr>
+        <w:ind w:left="720" w:hanging="360"/>
+      </w:pPr>
+      <w:rPr>
+        <w:rFonts w:ascii="Symbol" w:hAnsi="Symbol" w:cs="Symbol" w:hint="default"/>
+      </w:rPr>
+    </w:lvl>
+    <w:lvl w:ilvl="1" w:tplc="04090003" w:tentative="1">
+      <w:start w:val="1"/>
+      <w:numFmt w:val="bullet"/>
+      <w:lvlText w:val="o"/>
+      <w:lvlJc w:val="left"/>
+      <w:pPr>
+        <w:ind w:left="1440" w:hanging="360"/>
+      </w:pPr>
+      <w:rPr>
+        <w:rFonts w:ascii="Courier New" w:hAnsi="Courier New" w:cs="Courier New" w:hint="default"/>
+      </w:rPr>
+    </w:lvl>
+    <w:lvl w:ilvl="2" w:tplc="04090005" w:tentative="1">
+      <w:start w:val="1"/>
+      <w:numFmt w:val="bullet"/>
+      <w:lvlText w:val=""/>
+      <w:lvlJc w:val="left"/>
+      <w:pPr>
+        <w:ind w:left="2160" w:hanging="360"/>
+      </w:pPr>
+      <w:rPr>
+        <w:rFonts w:ascii="Wingdings" w:hAnsi="Wingdings" w:cs="Wingdings" w:hint="default"/>
+      </w:rPr>
+    </w:lvl>
+    <w:lvl w:ilvl="3" w:tplc="04090001" w:tentative="1">
+      <w:start w:val="1"/>
+      <w:numFmt w:val="bullet"/>
+      <w:lvlText w:val=""/>
+      <w:lvlJc w:val="left"/>
+      <w:pPr>
+        <w:ind w:left="2880" w:hanging="360"/>
+      </w:pPr>
+      <w:rPr>
+        <w:rFonts w:ascii="Symbol" w:hAnsi="Symbol" w:cs="Symbol" w:hint="default"/>
+      </w:rPr>
+    </w:lvl>
+    <w:lvl w:ilvl="4" w:tplc="04090003" w:tentative="1">
+      <w:start w:val="1"/>
+      <w:numFmt w:val="bullet"/>
+      <w:lvlText w:val="o"/>
+      <w:lvlJc w:val="left"/>
+      <w:pPr>
+        <w:ind w:left="3600" w:hanging="360"/>
+      </w:pPr>
+      <w:rPr>
+        <w:rFonts w:ascii="Courier New" w:hAnsi="Courier New" w:cs="Courier New" w:hint="default"/>
+      </w:rPr>
+    </w:lvl>
+    <w:lvl w:ilvl="5" w:tplc="04090005" w:tentative="1">
+      <w:start w:val="1"/>
+      <w:numFmt w:val="bullet"/>
+      <w:lvlText w:val=""/>
+      <w:lvlJc w:val="left"/>
+      <w:pPr>
+        <w:ind w:left="4320" w:hanging="360"/>
+      </w:pPr>
+      <w:rPr>
+        <w:rFonts w:ascii="Wingdings" w:hAnsi="Wingdings" w:cs="Wingdings" w:hint="default"/>
+      </w:rPr>
+    </w:lvl>
+    <w:lvl w:ilvl="6" w:tplc="04090001" w:tentative="1">
+      <w:start w:val="1"/>
+      <w:numFmt w:val="bullet"/>
+      <w:lvlText w:val=""/>
+      <w:lvlJc w:val="left"/>
+      <w:pPr>
+        <w:ind w:left="5040" w:hanging="360"/>
+      </w:pPr>
+      <w:rPr>
+        <w:rFonts w:ascii="Symbol" w:hAnsi="Symbol" w:cs="Symbol" w:hint="default"/>
+      </w:rPr>
+    </w:lvl>
+    <w:lvl w:ilvl="7" w:tplc="04090003" w:tentative="1">
+      <w:start w:val="1"/>
+      <w:numFmt w:val="bullet"/>
+      <w:lvlText w:val="o"/>
+      <w:lvlJc w:val="left"/>
+      <w:pPr>
+        <w:ind w:left="5760" w:hanging="360"/>
+      </w:pPr>
+      <w:rPr>
+        <w:rFonts w:ascii="Courier New" w:hAnsi="Courier New" w:cs="Courier New" w:hint="default"/>
+      </w:rPr>
+    </w:lvl>
+    <w:lvl w:ilvl="8" w:tplc="04090005" w:tentative="1">
+      <w:start w:val="1"/>
+      <w:numFmt w:val="bullet"/>
+      <w:lvlText w:val=""/>
+      <w:lvlJc w:val="left"/>
+      <w:pPr>
+        <w:ind w:left="6480" w:hanging="360"/>
+      </w:pPr>
+      <w:rPr>
+        <w:rFonts w:ascii="Wingdings" w:hAnsi="Wingdings" w:cs="Wingdings" w:hint="default"/>
+      </w:rPr>
+    </w:lvl>
+  </w:abstractNum>
+  <w:abstractNum w:abstractNumId="9" w15:restartNumberingAfterBreak="0">
+    <w:nsid w:val="58D40B3B"/>
+    <w:multiLevelType w:val="hybridMultilevel"/>
+    <w:tmpl w:val="FCD05C80"/>
+    <w:lvl w:ilvl="0" w:tplc="380A3FA0">
+      <w:start w:val="1"/>
+      <w:numFmt w:val="bullet"/>
+      <w:lvlText w:val=""/>
+      <w:lvlJc w:val="left"/>
+      <w:pPr>
+        <w:ind w:left="720" w:hanging="360"/>
+      </w:pPr>
+      <w:rPr>
+        <w:rFonts w:ascii="Symbol" w:hAnsi="Symbol" w:cs="Symbol" w:hint="default"/>
+      </w:rPr>
+    </w:lvl>
+    <w:lvl w:ilvl="1" w:tplc="04090003" w:tentative="1">
+      <w:start w:val="1"/>
+      <w:numFmt w:val="bullet"/>
+      <w:lvlText w:val="o"/>
+      <w:lvlJc w:val="left"/>
+      <w:pPr>
+        <w:ind w:left="1440" w:hanging="360"/>
+      </w:pPr>
+      <w:rPr>
+        <w:rFonts w:ascii="Courier New" w:hAnsi="Courier New" w:cs="Courier New" w:hint="default"/>
+      </w:rPr>
+    </w:lvl>
+    <w:lvl w:ilvl="2" w:tplc="04090005" w:tentative="1">
+      <w:start w:val="1"/>
+      <w:numFmt w:val="bullet"/>
+      <w:lvlText w:val=""/>
+      <w:lvlJc w:val="left"/>
+      <w:pPr>
+        <w:ind w:left="2160" w:hanging="360"/>
+      </w:pPr>
+      <w:rPr>
+        <w:rFonts w:ascii="Wingdings" w:hAnsi="Wingdings" w:cs="Wingdings" w:hint="default"/>
+      </w:rPr>
+    </w:lvl>
+    <w:lvl w:ilvl="3" w:tplc="04090001" w:tentative="1">
+      <w:start w:val="1"/>
+      <w:numFmt w:val="bullet"/>
+      <w:lvlText w:val=""/>
+      <w:lvlJc w:val="left"/>
+      <w:pPr>
+        <w:ind w:left="2880" w:hanging="360"/>
+      </w:pPr>
+      <w:rPr>
+        <w:rFonts w:ascii="Symbol" w:hAnsi="Symbol" w:cs="Symbol" w:hint="default"/>
+      </w:rPr>
+    </w:lvl>
+    <w:lvl w:ilvl="4" w:tplc="04090003" w:tentative="1">
+      <w:start w:val="1"/>
+      <w:numFmt w:val="bullet"/>
+      <w:lvlText w:val="o"/>
+      <w:lvlJc w:val="left"/>
+      <w:pPr>
+        <w:ind w:left="3600" w:hanging="360"/>
+      </w:pPr>
+      <w:rPr>
+        <w:rFonts w:ascii="Courier New" w:hAnsi="Courier New" w:cs="Courier New" w:hint="default"/>
+      </w:rPr>
+    </w:lvl>
+    <w:lvl w:ilvl="5" w:tplc="04090005" w:tentative="1">
+      <w:start w:val="1"/>
+      <w:numFmt w:val="bullet"/>
+      <w:lvlText w:val=""/>
+      <w:lvlJc w:val="left"/>
+      <w:pPr>
+        <w:ind w:left="4320" w:hanging="360"/>
+      </w:pPr>
+      <w:rPr>
+        <w:rFonts w:ascii="Wingdings" w:hAnsi="Wingdings" w:cs="Wingdings" w:hint="default"/>
+      </w:rPr>
+    </w:lvl>
+    <w:lvl w:ilvl="6" w:tplc="04090001" w:tentative="1">
+      <w:start w:val="1"/>
+      <w:numFmt w:val="bullet"/>
+      <w:lvlText w:val=""/>
+      <w:lvlJc w:val="left"/>
+      <w:pPr>
+        <w:ind w:left="5040" w:hanging="360"/>
+      </w:pPr>
+      <w:rPr>
+        <w:rFonts w:ascii="Symbol" w:hAnsi="Symbol" w:cs="Symbol" w:hint="default"/>
+      </w:rPr>
+    </w:lvl>
+    <w:lvl w:ilvl="7" w:tplc="04090003" w:tentative="1">
+      <w:start w:val="1"/>
+      <w:numFmt w:val="bullet"/>
+      <w:lvlText w:val="o"/>
+      <w:lvlJc w:val="left"/>
+      <w:pPr>
+        <w:ind w:left="5760" w:hanging="360"/>
+      </w:pPr>
+      <w:rPr>
+        <w:rFonts w:ascii="Courier New" w:hAnsi="Courier New" w:cs="Courier New" w:hint="default"/>
+      </w:rPr>
+    </w:lvl>
+    <w:lvl w:ilvl="8" w:tplc="04090005" w:tentative="1">
+      <w:start w:val="1"/>
+      <w:numFmt w:val="bullet"/>
+      <w:lvlText w:val=""/>
+      <w:lvlJc w:val="left"/>
+      <w:pPr>
+        <w:ind w:left="6480" w:hanging="360"/>
+      </w:pPr>
+      <w:rPr>
+        <w:rFonts w:ascii="Wingdings" w:hAnsi="Wingdings" w:cs="Wingdings" w:hint="default"/>
+      </w:rPr>
+    </w:lvl>
+  </w:abstractNum>
+  <w:abstractNum w:abstractNumId="10" w15:restartNumberingAfterBreak="0">
+    <w:nsid w:val="6B2378C8"/>
+    <w:multiLevelType w:val="hybridMultilevel"/>
+    <w:tmpl w:val="C2E8F77C"/>
+    <w:lvl w:ilvl="0" w:tplc="04090001">
+      <w:start w:val="1"/>
+      <w:numFmt w:val="bullet"/>
+      <w:lvlText w:val=""/>
+      <w:lvlJc w:val="left"/>
+      <w:pPr>
+        <w:ind w:left="1440" w:hanging="360"/>
+      </w:pPr>
+      <w:rPr>
+        <w:rFonts w:ascii="Symbol" w:hAnsi="Symbol" w:cs="Symbol" w:hint="default"/>
+      </w:rPr>
+    </w:lvl>
+    <w:lvl w:ilvl="1" w:tplc="04090003" w:tentative="1">
+      <w:start w:val="1"/>
+      <w:numFmt w:val="bullet"/>
+      <w:lvlText w:val="o"/>
+      <w:lvlJc w:val="left"/>
+      <w:pPr>
+        <w:ind w:left="2160" w:hanging="360"/>
+      </w:pPr>
+      <w:rPr>
+        <w:rFonts w:ascii="Courier New" w:hAnsi="Courier New" w:cs="Courier New" w:hint="default"/>
+      </w:rPr>
+    </w:lvl>
+    <w:lvl w:ilvl="2" w:tplc="04090005" w:tentative="1">
+      <w:start w:val="1"/>
+      <w:numFmt w:val="bullet"/>
+      <w:lvlText w:val=""/>
+      <w:lvlJc w:val="left"/>
+      <w:pPr>
+        <w:ind w:left="2880" w:hanging="360"/>
+      </w:pPr>
+      <w:rPr>
+        <w:rFonts w:ascii="Wingdings" w:hAnsi="Wingdings" w:cs="Wingdings" w:hint="default"/>
+      </w:rPr>
+    </w:lvl>
+    <w:lvl w:ilvl="3" w:tplc="04090001" w:tentative="1">
+      <w:start w:val="1"/>
+      <w:numFmt w:val="bullet"/>
+      <w:lvlText w:val=""/>
+      <w:lvlJc w:val="left"/>
+      <w:pPr>
+        <w:ind w:left="3600" w:hanging="360"/>
+      </w:pPr>
+      <w:rPr>
+        <w:rFonts w:ascii="Symbol" w:hAnsi="Symbol" w:cs="Symbol" w:hint="default"/>
+      </w:rPr>
+    </w:lvl>
+    <w:lvl w:ilvl="4" w:tplc="04090003" w:tentative="1">
+      <w:start w:val="1"/>
+      <w:numFmt w:val="bullet"/>
+      <w:lvlText w:val="o"/>
+      <w:lvlJc w:val="left"/>
+      <w:pPr>
+        <w:ind w:left="4320" w:hanging="360"/>
+      </w:pPr>
+      <w:rPr>
+        <w:rFonts w:ascii="Courier New" w:hAnsi="Courier New" w:cs="Courier New" w:hint="default"/>
+      </w:rPr>
+    </w:lvl>
+    <w:lvl w:ilvl="5" w:tplc="04090005" w:tentative="1">
+      <w:start w:val="1"/>
+      <w:numFmt w:val="bullet"/>
+      <w:lvlText w:val=""/>
+      <w:lvlJc w:val="left"/>
+      <w:pPr>
+        <w:ind w:left="5040" w:hanging="360"/>
+      </w:pPr>
+      <w:rPr>
+        <w:rFonts w:ascii="Wingdings" w:hAnsi="Wingdings" w:cs="Wingdings" w:hint="default"/>
+      </w:rPr>
+    </w:lvl>
+    <w:lvl w:ilvl="6" w:tplc="04090001" w:tentative="1">
+      <w:start w:val="1"/>
+      <w:numFmt w:val="bullet"/>
+      <w:lvlText w:val=""/>
+      <w:lvlJc w:val="left"/>
+      <w:pPr>
+        <w:ind w:left="5760" w:hanging="360"/>
+      </w:pPr>
+      <w:rPr>
+        <w:rFonts w:ascii="Symbol" w:hAnsi="Symbol" w:cs="Symbol" w:hint="default"/>
+      </w:rPr>
+    </w:lvl>
+    <w:lvl w:ilvl="7" w:tplc="04090003" w:tentative="1">
+      <w:start w:val="1"/>
+      <w:numFmt w:val="bullet"/>
+      <w:lvlText w:val="o"/>
+      <w:lvlJc w:val="left"/>
+      <w:pPr>
+        <w:ind w:left="6480" w:hanging="360"/>
+      </w:pPr>
+      <w:rPr>
+        <w:rFonts w:ascii="Courier New" w:hAnsi="Courier New" w:cs="Courier New" w:hint="default"/>
+      </w:rPr>
+    </w:lvl>
+    <w:lvl w:ilvl="8" w:tplc="04090005" w:tentative="1">
+      <w:start w:val="1"/>
+      <w:numFmt w:val="bullet"/>
+      <w:lvlText w:val=""/>
+      <w:lvlJc w:val="left"/>
+      <w:pPr>
+        <w:ind w:left="7200" w:hanging="360"/>
+      </w:pPr>
+      <w:rPr>
+        <w:rFonts w:ascii="Wingdings" w:hAnsi="Wingdings" w:cs="Wingdings" w:hint="default"/>
+      </w:rPr>
+    </w:lvl>
+  </w:abstractNum>
+  <w:abstractNum w:abstractNumId="11" w15:restartNumberingAfterBreak="0">
+    <w:nsid w:val="769636EA"/>
+    <w:multiLevelType w:val="hybridMultilevel"/>
+    <w:tmpl w:val="0EE6E02C"/>
+    <w:lvl w:ilvl="0" w:tplc="04090001">
+      <w:start w:val="1"/>
+      <w:numFmt w:val="bullet"/>
+      <w:lvlText w:val=""/>
+      <w:lvlJc w:val="left"/>
+      <w:pPr>
+        <w:ind w:left="720" w:hanging="360"/>
+      </w:pPr>
+      <w:rPr>
+        <w:rFonts w:ascii="Symbol" w:hAnsi="Symbol" w:cs="Symbol" w:hint="default"/>
+      </w:rPr>
+    </w:lvl>
+    <w:lvl w:ilvl="1" w:tplc="04090003" w:tentative="1">
+      <w:start w:val="1"/>
+      <w:numFmt w:val="bullet"/>
+      <w:lvlText w:val="o"/>
+      <w:lvlJc w:val="left"/>
+      <w:pPr>
+        <w:ind w:left="1440" w:hanging="360"/>
+      </w:pPr>
+      <w:rPr>
+        <w:rFonts w:ascii="Courier New" w:hAnsi="Courier New" w:cs="Courier New" w:hint="default"/>
+      </w:rPr>
+    </w:lvl>
+    <w:lvl w:ilvl="2" w:tplc="04090005" w:tentative="1">
+      <w:start w:val="1"/>
+      <w:numFmt w:val="bullet"/>
+      <w:lvlText w:val=""/>
+      <w:lvlJc w:val="left"/>
+      <w:pPr>
+        <w:ind w:left="2160" w:hanging="360"/>
+      </w:pPr>
+      <w:rPr>
+        <w:rFonts w:ascii="Wingdings" w:hAnsi="Wingdings" w:cs="Wingdings" w:hint="default"/>
+      </w:rPr>
+    </w:lvl>
+    <w:lvl w:ilvl="3" w:tplc="04090001" w:tentative="1">
+      <w:start w:val="1"/>
+      <w:numFmt w:val="bullet"/>
+      <w:lvlText w:val=""/>
+      <w:lvlJc w:val="left"/>
+      <w:pPr>
+        <w:ind w:left="2880" w:hanging="360"/>
+      </w:pPr>
+      <w:rPr>
+        <w:rFonts w:ascii="Symbol" w:hAnsi="Symbol" w:cs="Symbol" w:hint="default"/>
+      </w:rPr>
+    </w:lvl>
+    <w:lvl w:ilvl="4" w:tplc="04090003" w:tentative="1">
+      <w:start w:val="1"/>
+      <w:numFmt w:val="bullet"/>
+      <w:lvlText w:val="o"/>
+      <w:lvlJc w:val="left"/>
+      <w:pPr>
+        <w:ind w:left="3600" w:hanging="360"/>
+      </w:pPr>
+      <w:rPr>
+        <w:rFonts w:ascii="Courier New" w:hAnsi="Courier New" w:cs="Courier New" w:hint="default"/>
+      </w:rPr>
+    </w:lvl>
+    <w:lvl w:ilvl="5" w:tplc="04090005" w:tentative="1">
+      <w:start w:val="1"/>
+      <w:numFmt w:val="bullet"/>
+      <w:lvlText w:val=""/>
+      <w:lvlJc w:val="left"/>
+      <w:pPr>
+        <w:ind w:left="4320" w:hanging="360"/>
+      </w:pPr>
+      <w:rPr>
+        <w:rFonts w:ascii="Wingdings" w:hAnsi="Wingdings" w:cs="Wingdings" w:hint="default"/>
+      </w:rPr>
+    </w:lvl>
+    <w:lvl w:ilvl="6" w:tplc="04090001" w:tentative="1">
+      <w:start w:val="1"/>
+      <w:numFmt w:val="bullet"/>
+      <w:lvlText w:val=""/>
+      <w:lvlJc w:val="left"/>
+      <w:pPr>
+        <w:ind w:left="5040" w:hanging="360"/>
+      </w:pPr>
+      <w:rPr>
+        <w:rFonts w:ascii="Symbol" w:hAnsi="Symbol" w:cs="Symbol" w:hint="default"/>
+      </w:rPr>
+    </w:lvl>
+    <w:lvl w:ilvl="7" w:tplc="04090003" w:tentative="1">
+      <w:start w:val="1"/>
+      <w:numFmt w:val="bullet"/>
+      <w:lvlText w:val="o"/>
+      <w:lvlJc w:val="left"/>
+      <w:pPr>
+        <w:ind w:left="5760" w:hanging="360"/>
+      </w:pPr>
+      <w:rPr>
+        <w:rFonts w:ascii="Courier New" w:hAnsi="Courier New" w:cs="Courier New" w:hint="default"/>
+      </w:rPr>
+    </w:lvl>
+    <w:lvl w:ilvl="8" w:tplc="04090005" w:tentative="1">
+      <w:start w:val="1"/>
+      <w:numFmt w:val="bullet"/>
+      <w:lvlText w:val=""/>
+      <w:lvlJc w:val="left"/>
+      <w:pPr>
+        <w:ind w:left="6480" w:hanging="360"/>
+      </w:pPr>
+      <w:rPr>
+        <w:rFonts w:ascii="Wingdings" w:hAnsi="Wingdings" w:cs="Wingdings" w:hint="default"/>
+      </w:rPr>
+    </w:lvl>
+  </w:abstractNum>
   <w:num w:numId="1">
-    <w:abstractNumId w:val="1"/>
+    <w:abstractNumId w:val="6"/>
   </w:num>
   <w:num w:numId="2">
     <w:abstractNumId w:val="0"/>
+  </w:num>
+  <w:num w:numId="3">
+    <w:abstractNumId w:val="5"/>
+  </w:num>
+  <w:num w:numId="4">
+    <w:abstractNumId w:val="8"/>
+  </w:num>
+  <w:num w:numId="5">
+    <w:abstractNumId w:val="11"/>
+  </w:num>
+  <w:num w:numId="6">
+    <w:abstractNumId w:val="10"/>
+  </w:num>
+  <w:num w:numId="7">
+    <w:abstractNumId w:val="4"/>
+  </w:num>
+  <w:num w:numId="8">
+    <w:abstractNumId w:val="7"/>
+  </w:num>
+  <w:num w:numId="9">
+    <w:abstractNumId w:val="3"/>
+  </w:num>
+  <w:num w:numId="10">
+    <w:abstractNumId w:val="9"/>
+  </w:num>
+  <w:num w:numId="11">
+    <w:abstractNumId w:val="1"/>
+  </w:num>
+  <w:num w:numId="12">
+    <w:abstractNumId w:val="2"/>
   </w:num>
 </w:numbering>
 </file>
@@ -802,6 +4397,7 @@
     <w:lsdException w:name="HTML Sample" w:semiHidden="1" w:unhideWhenUsed="1"/>
     <w:lsdException w:name="HTML Typewriter" w:semiHidden="1" w:unhideWhenUsed="1"/>
     <w:lsdException w:name="HTML Variable" w:semiHidden="1" w:unhideWhenUsed="1"/>
+    <w:lsdException w:name="Normal Table" w:semiHidden="1" w:unhideWhenUsed="1"/>
     <w:lsdException w:name="annotation subject" w:semiHidden="1" w:unhideWhenUsed="1"/>
     <w:lsdException w:name="No List" w:semiHidden="1" w:unhideWhenUsed="1"/>
     <w:lsdException w:name="Outline List 1" w:semiHidden="1" w:unhideWhenUsed="1"/>
@@ -848,8 +4444,10 @@
     <w:lsdException w:name="Table Subtle 2" w:semiHidden="1" w:unhideWhenUsed="1"/>
     <w:lsdException w:name="Table Web 1" w:semiHidden="1" w:unhideWhenUsed="1"/>
     <w:lsdException w:name="Table Web 2" w:semiHidden="1" w:unhideWhenUsed="1"/>
+    <w:lsdException w:name="Table Web 3" w:semiHidden="1" w:unhideWhenUsed="1"/>
     <w:lsdException w:name="Balloon Text" w:semiHidden="1" w:unhideWhenUsed="1"/>
     <w:lsdException w:name="Table Grid" w:uiPriority="39"/>
+    <w:lsdException w:name="Table Theme" w:semiHidden="1" w:unhideWhenUsed="1"/>
     <w:lsdException w:name="Placeholder Text" w:semiHidden="1"/>
     <w:lsdException w:name="No Spacing" w:uiPriority="1" w:qFormat="1"/>
     <w:lsdException w:name="Light Shading" w:uiPriority="60"/>
@@ -1074,10 +4672,15 @@
   <w:style w:type="paragraph" w:default="1" w:styleId="Normal">
     <w:name w:val="Normal"/>
     <w:qFormat/>
+    <w:rsid w:val="00472C13"/>
+    <w:rPr>
+      <w:rFonts w:ascii="Times New Roman" w:eastAsia="Times New Roman" w:hAnsi="Times New Roman" w:cs="Times New Roman"/>
+    </w:rPr>
   </w:style>
   <w:style w:type="character" w:default="1" w:styleId="DefaultParagraphFont">
     <w:name w:val="Default Paragraph Font"/>
     <w:uiPriority w:val="1"/>
+    <w:semiHidden/>
     <w:unhideWhenUsed/>
   </w:style>
   <w:style w:type="table" w:default="1" w:styleId="TableNormal">
@@ -1116,6 +4719,9 @@
       <w:ind w:left="720"/>
       <w:contextualSpacing/>
     </w:pPr>
+    <w:rPr>
+      <w:rFonts w:asciiTheme="minorHAnsi" w:eastAsiaTheme="minorHAnsi" w:hAnsiTheme="minorHAnsi" w:cstheme="minorBidi"/>
+    </w:rPr>
   </w:style>
   <w:style w:type="character" w:styleId="Strong">
     <w:name w:val="Strong"/>
@@ -1126,6 +4732,39 @@
     <w:rPr>
       <w:b/>
       <w:bCs/>
+    </w:rPr>
+  </w:style>
+  <w:style w:type="character" w:styleId="Emphasis">
+    <w:name w:val="Emphasis"/>
+    <w:basedOn w:val="DefaultParagraphFont"/>
+    <w:uiPriority w:val="20"/>
+    <w:qFormat/>
+    <w:rsid w:val="00E579EA"/>
+    <w:rPr>
+      <w:i/>
+      <w:iCs/>
+    </w:rPr>
+  </w:style>
+  <w:style w:type="character" w:styleId="PlaceholderText">
+    <w:name w:val="Placeholder Text"/>
+    <w:basedOn w:val="DefaultParagraphFont"/>
+    <w:uiPriority w:val="99"/>
+    <w:semiHidden/>
+    <w:rsid w:val="0084340B"/>
+    <w:rPr>
+      <w:color w:val="808080"/>
+    </w:rPr>
+  </w:style>
+  <w:style w:type="character" w:styleId="Hyperlink">
+    <w:name w:val="Hyperlink"/>
+    <w:basedOn w:val="DefaultParagraphFont"/>
+    <w:uiPriority w:val="99"/>
+    <w:semiHidden/>
+    <w:unhideWhenUsed/>
+    <w:rsid w:val="005741E5"/>
+    <w:rPr>
+      <w:color w:val="0000FF"/>
+      <w:u w:val="single"/>
     </w:rPr>
   </w:style>
 </w:styles>

</xml_diff>